<commit_message>
Adding core CLI code and some implementations. Stable version of program without business logic and db connection.
</commit_message>
<xml_diff>
--- a/documents/SRS_LabTime.docx
+++ b/documents/SRS_LabTime.docx
@@ -95,6 +95,7 @@
           <w:lang w:val="uk-UA"/>
         </w:rPr>
       </w:pPr>
+      <w:proofErr w:type="spellStart"/>
       <w:r>
         <w:rPr>
           <w:rFonts w:ascii="Times New Roman" w:hAnsi="Times New Roman" w:cs="Times New Roman"/>
@@ -105,6 +106,7 @@
         </w:rPr>
         <w:t>LabTime</w:t>
       </w:r>
+      <w:proofErr w:type="spellEnd"/>
     </w:p>
     <w:p>
       <w:pPr>
@@ -173,9 +175,9 @@
         </w:rPr>
       </w:sdtEndPr>
       <w:sdtContent>
-        <w:bookmarkStart w:id="1" w:name="_Toc527227312" w:displacedByCustomXml="prev"/>
+        <w:bookmarkStart w:id="1" w:name="_Toc527227962" w:displacedByCustomXml="prev"/>
         <w:bookmarkStart w:id="2" w:name="_Toc527227906" w:displacedByCustomXml="prev"/>
-        <w:bookmarkStart w:id="3" w:name="_Toc527227962" w:displacedByCustomXml="prev"/>
+        <w:bookmarkStart w:id="3" w:name="_Toc527227312" w:displacedByCustomXml="prev"/>
         <w:bookmarkStart w:id="4" w:name="_Toc527231323" w:displacedByCustomXml="prev"/>
         <w:p>
           <w:pPr>
@@ -625,27 +627,7 @@
                 <w:noProof/>
                 <w:lang w:val="uk-UA"/>
               </w:rPr>
-              <w:t>Короткий ог</w:t>
-            </w:r>
-            <w:r>
-              <w:rPr>
-                <w:rStyle w:val="ac"/>
-                <w:i/>
-                <w:iCs/>
-                <w:noProof/>
-                <w:lang w:val="uk-UA"/>
-              </w:rPr>
-              <w:t>л</w:t>
-            </w:r>
-            <w:r>
-              <w:rPr>
-                <w:rStyle w:val="ac"/>
-                <w:i/>
-                <w:iCs/>
-                <w:noProof/>
-                <w:lang w:val="uk-UA"/>
-              </w:rPr>
-              <w:t>яд</w:t>
+              <w:t>Короткий огляд</w:t>
             </w:r>
             <w:r>
               <w:rPr>
@@ -3049,7 +3031,21 @@
         <w:rPr>
           <w:lang w:val="uk-UA"/>
         </w:rPr>
-        <w:t xml:space="preserve">Дана специфікація вимог до програмного забезпечення описує функціональні та нефункціональні вимоги до інформаційної системи LabTime. </w:t>
+        <w:t xml:space="preserve">Дана специфікація вимог до програмного забезпечення описує функціональні та нефункціональні вимоги до інформаційної системи </w:t>
+      </w:r>
+      <w:proofErr w:type="spellStart"/>
+      <w:r>
+        <w:rPr>
+          <w:lang w:val="uk-UA"/>
+        </w:rPr>
+        <w:t>LabTime</w:t>
+      </w:r>
+      <w:proofErr w:type="spellEnd"/>
+      <w:r>
+        <w:rPr>
+          <w:lang w:val="uk-UA"/>
+        </w:rPr>
+        <w:t xml:space="preserve">. </w:t>
       </w:r>
     </w:p>
     <w:p>
@@ -3075,12 +3071,21 @@
           <w:lang w:val="uk-UA"/>
         </w:rPr>
       </w:pPr>
+      <w:proofErr w:type="spellStart"/>
       <w:r>
         <w:rPr>
           <w:rStyle w:val="ae"/>
           <w:lang w:val="uk-UA"/>
         </w:rPr>
-        <w:t xml:space="preserve">LabTime </w:t>
+        <w:t>LabTime</w:t>
+      </w:r>
+      <w:proofErr w:type="spellEnd"/>
+      <w:r>
+        <w:rPr>
+          <w:rStyle w:val="ae"/>
+          <w:lang w:val="uk-UA"/>
+        </w:rPr>
+        <w:t xml:space="preserve"> </w:t>
       </w:r>
       <w:r>
         <w:rPr>
@@ -3097,6 +3102,7 @@
         </w:rPr>
         <w:t xml:space="preserve">це </w:t>
       </w:r>
+      <w:proofErr w:type="spellStart"/>
       <w:r>
         <w:rPr>
           <w:rStyle w:val="ae"/>
@@ -3109,7 +3115,15 @@
           <w:rStyle w:val="ae"/>
           <w:lang w:val="uk-UA"/>
         </w:rPr>
-        <w:t>платформовий додаток, що призначений допомогти користувачу контролювати графік здачі своїх лабораторних робіт. Метою даного продукту є отримання оцінки зручності користування додатком з огляду на перспективу реалізації більш складних функцій системи для подальшої монетизації.</w:t>
+        <w:t>платформовий</w:t>
+      </w:r>
+      <w:proofErr w:type="spellEnd"/>
+      <w:r>
+        <w:rPr>
+          <w:rStyle w:val="ae"/>
+          <w:lang w:val="uk-UA"/>
+        </w:rPr>
+        <w:t xml:space="preserve"> додаток, що призначений допомогти користувачу контролювати графік здачі своїх лабораторних робіт. Метою даного продукту є отримання оцінки зручності користування додатком з огляду на перспективу реалізації більш складних функцій системи для подальшої монетизації.</w:t>
       </w:r>
     </w:p>
     <w:p>
@@ -3189,11 +3203,33 @@
           <w:lang w:val="uk-UA"/>
         </w:rPr>
       </w:pPr>
-      <w:r>
-        <w:rPr>
-          <w:lang w:val="uk-UA"/>
-        </w:rPr>
-        <w:t>LabTime – це нова інформаційна система. На рисунку 1 наведено діаграму, на якій зображено основні типи взаємодії між LabTime та іншими системами для її повноцінної роботи.</w:t>
+      <w:proofErr w:type="spellStart"/>
+      <w:r>
+        <w:rPr>
+          <w:lang w:val="uk-UA"/>
+        </w:rPr>
+        <w:t>LabTime</w:t>
+      </w:r>
+      <w:proofErr w:type="spellEnd"/>
+      <w:r>
+        <w:rPr>
+          <w:lang w:val="uk-UA"/>
+        </w:rPr>
+        <w:t xml:space="preserve"> – це нова інформаційна система. На рисунку 1 наведено діаграму, на якій зображено основні типи взаємодії між </w:t>
+      </w:r>
+      <w:proofErr w:type="spellStart"/>
+      <w:r>
+        <w:rPr>
+          <w:lang w:val="uk-UA"/>
+        </w:rPr>
+        <w:t>LabTime</w:t>
+      </w:r>
+      <w:proofErr w:type="spellEnd"/>
+      <w:r>
+        <w:rPr>
+          <w:lang w:val="uk-UA"/>
+        </w:rPr>
+        <w:t xml:space="preserve"> та іншими системами для її повноцінної роботи.</w:t>
       </w:r>
     </w:p>
     <w:p>
@@ -3270,7 +3306,21 @@
         <w:rPr>
           <w:lang w:val="uk-UA"/>
         </w:rPr>
-        <w:t xml:space="preserve">Як зображено на рисунку, додаток LabTime взаємодіє із локальною базою даних пристрою. Але крім цього, додаток має можливість взаємодіяти з деякою віддаленою базою даних, в цілях синхронізації даних на різних пристроях </w:t>
+        <w:t xml:space="preserve">Як зображено на рисунку, додаток </w:t>
+      </w:r>
+      <w:proofErr w:type="spellStart"/>
+      <w:r>
+        <w:rPr>
+          <w:lang w:val="uk-UA"/>
+        </w:rPr>
+        <w:t>LabTime</w:t>
+      </w:r>
+      <w:proofErr w:type="spellEnd"/>
+      <w:r>
+        <w:rPr>
+          <w:lang w:val="uk-UA"/>
+        </w:rPr>
+        <w:t xml:space="preserve"> взаємодіє із локальною базою даних пристрою. Але крім цього, додаток має можливість взаємодіяти з деякою віддаленою базою даних, в цілях синхронізації даних на різних пристроях </w:t>
       </w:r>
       <w:r>
         <w:rPr>
@@ -3324,7 +3374,21 @@
         <w:rPr>
           <w:lang w:val="uk-UA"/>
         </w:rPr>
-        <w:t>Інформаційна система LabTime не потребує апаратних інтерфейсів для свого повного функціонування, але використовує деякі програмні інтерфейси та інтерфейс користувача.</w:t>
+        <w:t xml:space="preserve">Інформаційна система </w:t>
+      </w:r>
+      <w:proofErr w:type="spellStart"/>
+      <w:r>
+        <w:rPr>
+          <w:lang w:val="uk-UA"/>
+        </w:rPr>
+        <w:t>LabTime</w:t>
+      </w:r>
+      <w:proofErr w:type="spellEnd"/>
+      <w:r>
+        <w:rPr>
+          <w:lang w:val="uk-UA"/>
+        </w:rPr>
+        <w:t xml:space="preserve"> не потребує апаратних інтерфейсів для свого повного функціонування, але використовує деякі програмні інтерфейси та інтерфейс користувача.</w:t>
       </w:r>
     </w:p>
     <w:p>
@@ -3381,7 +3445,21 @@
         <w:rPr>
           <w:lang w:val="uk-UA"/>
         </w:rPr>
-        <w:t xml:space="preserve">За певних умов під час дій користувача, які детально описані в розділі функціональних вимог, LabTime може відсилати запити та отримувати відповіді від віддаленого </w:t>
+        <w:t xml:space="preserve">За певних умов під час дій користувача, які детально описані в розділі функціональних вимог, </w:t>
+      </w:r>
+      <w:proofErr w:type="spellStart"/>
+      <w:r>
+        <w:rPr>
+          <w:lang w:val="uk-UA"/>
+        </w:rPr>
+        <w:t>LabTime</w:t>
+      </w:r>
+      <w:proofErr w:type="spellEnd"/>
+      <w:r>
+        <w:rPr>
+          <w:lang w:val="uk-UA"/>
+        </w:rPr>
+        <w:t xml:space="preserve"> може відсилати запити та отримувати відповіді від віддаленого </w:t>
       </w:r>
       <w:r>
         <w:rPr>
@@ -3491,11 +3569,19 @@
           <w:lang w:val="uk-UA"/>
         </w:rPr>
       </w:pPr>
-      <w:r>
-        <w:rPr>
-          <w:lang w:val="uk-UA"/>
-        </w:rPr>
-        <w:t xml:space="preserve">LabTime </w:t>
+      <w:proofErr w:type="spellStart"/>
+      <w:r>
+        <w:rPr>
+          <w:lang w:val="uk-UA"/>
+        </w:rPr>
+        <w:t>LabTime</w:t>
+      </w:r>
+      <w:proofErr w:type="spellEnd"/>
+      <w:r>
+        <w:rPr>
+          <w:lang w:val="uk-UA"/>
+        </w:rPr>
+        <w:t xml:space="preserve"> </w:t>
       </w:r>
       <w:r>
         <w:rPr>
@@ -3507,7 +3593,35 @@
         <w:rPr>
           <w:lang w:val="uk-UA"/>
         </w:rPr>
-        <w:t>зрахована на найпоширеніші комп’ютерні операційні системи, такі як Windows, Linux, MacOS тощо</w:t>
+        <w:t xml:space="preserve">зрахована на найпоширеніші комп’ютерні операційні системи, такі як Windows, </w:t>
+      </w:r>
+      <w:proofErr w:type="spellStart"/>
+      <w:r>
+        <w:rPr>
+          <w:lang w:val="uk-UA"/>
+        </w:rPr>
+        <w:t>Linux</w:t>
+      </w:r>
+      <w:proofErr w:type="spellEnd"/>
+      <w:r>
+        <w:rPr>
+          <w:lang w:val="uk-UA"/>
+        </w:rPr>
+        <w:t xml:space="preserve">, </w:t>
+      </w:r>
+      <w:proofErr w:type="spellStart"/>
+      <w:r>
+        <w:rPr>
+          <w:lang w:val="uk-UA"/>
+        </w:rPr>
+        <w:t>MacOS</w:t>
+      </w:r>
+      <w:proofErr w:type="spellEnd"/>
+      <w:r>
+        <w:rPr>
+          <w:lang w:val="uk-UA"/>
+        </w:rPr>
+        <w:t xml:space="preserve"> тощо</w:t>
       </w:r>
       <w:r>
         <w:rPr>
@@ -3526,8 +3640,16 @@
           <w:lang w:val="uk-UA"/>
         </w:rPr>
         <w:lastRenderedPageBreak/>
-        <w:t>програмою повинна бути встановлена JVM версії 1.8, чи новітніша</w:t>
-      </w:r>
+        <w:t xml:space="preserve">програмою повинна бути встановлена JVM версії 1.8, чи </w:t>
+      </w:r>
+      <w:proofErr w:type="spellStart"/>
+      <w:r>
+        <w:rPr>
+          <w:lang w:val="uk-UA"/>
+        </w:rPr>
+        <w:t>новітніша</w:t>
+      </w:r>
+      <w:proofErr w:type="spellEnd"/>
       <w:r>
         <w:rPr>
           <w:lang w:val="uk-UA"/>
@@ -3554,11 +3676,19 @@
         </w:rPr>
         <w:t xml:space="preserve">Для роботи із локальною базою даних рекомендовано використовувати </w:t>
       </w:r>
-      <w:r>
-        <w:rPr>
-          <w:lang w:val="uk-UA"/>
-        </w:rPr>
-        <w:t xml:space="preserve">postgreSQL v.9.1.51 </w:t>
+      <w:proofErr w:type="spellStart"/>
+      <w:r>
+        <w:rPr>
+          <w:lang w:val="uk-UA"/>
+        </w:rPr>
+        <w:t>postgreSQL</w:t>
+      </w:r>
+      <w:proofErr w:type="spellEnd"/>
+      <w:r>
+        <w:rPr>
+          <w:lang w:val="uk-UA"/>
+        </w:rPr>
+        <w:t xml:space="preserve"> v.9.1.51 </w:t>
       </w:r>
       <w:r>
         <w:rPr>
@@ -3625,7 +3755,21 @@
         <w:rPr>
           <w:lang w:val="uk-UA"/>
         </w:rPr>
-        <w:t xml:space="preserve">За допомогою віджета календаря користувач отримує на екрані записи про </w:t>
+        <w:t xml:space="preserve">За допомогою </w:t>
+      </w:r>
+      <w:proofErr w:type="spellStart"/>
+      <w:r>
+        <w:rPr>
+          <w:lang w:val="uk-UA"/>
+        </w:rPr>
+        <w:t>віджета</w:t>
+      </w:r>
+      <w:proofErr w:type="spellEnd"/>
+      <w:r>
+        <w:rPr>
+          <w:lang w:val="uk-UA"/>
+        </w:rPr>
+        <w:t xml:space="preserve"> календаря користувач отримує на екрані записи про </w:t>
       </w:r>
       <w:r>
         <w:rPr>
@@ -3705,11 +3849,19 @@
         </w:rPr>
         <w:t xml:space="preserve"> </w:t>
       </w:r>
-      <w:r>
-        <w:rPr>
-          <w:lang w:val="uk-UA"/>
-        </w:rPr>
-        <w:t xml:space="preserve">LabTime </w:t>
+      <w:proofErr w:type="spellStart"/>
+      <w:r>
+        <w:rPr>
+          <w:lang w:val="uk-UA"/>
+        </w:rPr>
+        <w:t>LabTime</w:t>
+      </w:r>
+      <w:proofErr w:type="spellEnd"/>
+      <w:r>
+        <w:rPr>
+          <w:lang w:val="uk-UA"/>
+        </w:rPr>
+        <w:t xml:space="preserve"> </w:t>
       </w:r>
       <w:r>
         <w:rPr>
@@ -3920,12 +4072,14 @@
         </w:rPr>
         <w:t xml:space="preserve">Як було зазначено раніше, користувачі інформаційної системи </w:t>
       </w:r>
+      <w:proofErr w:type="spellStart"/>
       <w:r>
         <w:rPr>
           <w:lang w:val="uk-UA"/>
         </w:rPr>
         <w:t>LabTime</w:t>
       </w:r>
+      <w:proofErr w:type="spellEnd"/>
       <w:r>
         <w:rPr>
           <w:lang w:val="uk-UA"/>
@@ -3962,23 +4116,123 @@
           <w:lang w:val="uk-UA"/>
         </w:rPr>
       </w:pPr>
-      <w:r>
-        <w:rPr>
-          <w:lang w:val="uk-UA"/>
-        </w:rPr>
-        <w:t xml:space="preserve">LabTime </w:t>
-      </w:r>
-      <w:r>
-        <w:rPr>
-          <w:lang w:val="uk-UA"/>
-        </w:rPr>
-        <w:t xml:space="preserve">має бути реалізовано на мові Java. Обов’язковим є використання паттерну проектування MVC. Також, інформаційна система повинна бути доступна для роботи в якості Application Program Interface. Для розробки заохочується використовувати середу </w:t>
-      </w:r>
-      <w:r>
-        <w:rPr>
-          <w:lang w:val="uk-UA"/>
-        </w:rPr>
-        <w:t>IntelliJ Idea 2017.3.4</w:t>
+      <w:proofErr w:type="spellStart"/>
+      <w:r>
+        <w:rPr>
+          <w:lang w:val="uk-UA"/>
+        </w:rPr>
+        <w:t>LabTime</w:t>
+      </w:r>
+      <w:proofErr w:type="spellEnd"/>
+      <w:r>
+        <w:rPr>
+          <w:lang w:val="uk-UA"/>
+        </w:rPr>
+        <w:t xml:space="preserve"> </w:t>
+      </w:r>
+      <w:r>
+        <w:rPr>
+          <w:lang w:val="uk-UA"/>
+        </w:rPr>
+        <w:t xml:space="preserve">має бути реалізовано на мові </w:t>
+      </w:r>
+      <w:proofErr w:type="spellStart"/>
+      <w:r>
+        <w:rPr>
+          <w:lang w:val="uk-UA"/>
+        </w:rPr>
+        <w:t>Java</w:t>
+      </w:r>
+      <w:proofErr w:type="spellEnd"/>
+      <w:r>
+        <w:rPr>
+          <w:lang w:val="uk-UA"/>
+        </w:rPr>
+        <w:t xml:space="preserve">. Обов’язковим є використання </w:t>
+      </w:r>
+      <w:proofErr w:type="spellStart"/>
+      <w:r>
+        <w:rPr>
+          <w:lang w:val="uk-UA"/>
+        </w:rPr>
+        <w:t>паттерну</w:t>
+      </w:r>
+      <w:proofErr w:type="spellEnd"/>
+      <w:r>
+        <w:rPr>
+          <w:lang w:val="uk-UA"/>
+        </w:rPr>
+        <w:t xml:space="preserve"> проектування MVC. Також, інформаційна система повинна бути доступна для роботи в якості </w:t>
+      </w:r>
+      <w:proofErr w:type="spellStart"/>
+      <w:r>
+        <w:rPr>
+          <w:lang w:val="uk-UA"/>
+        </w:rPr>
+        <w:t>Application</w:t>
+      </w:r>
+      <w:proofErr w:type="spellEnd"/>
+      <w:r>
+        <w:rPr>
+          <w:lang w:val="uk-UA"/>
+        </w:rPr>
+        <w:t xml:space="preserve"> </w:t>
+      </w:r>
+      <w:proofErr w:type="spellStart"/>
+      <w:r>
+        <w:rPr>
+          <w:lang w:val="uk-UA"/>
+        </w:rPr>
+        <w:t>Program</w:t>
+      </w:r>
+      <w:proofErr w:type="spellEnd"/>
+      <w:r>
+        <w:rPr>
+          <w:lang w:val="uk-UA"/>
+        </w:rPr>
+        <w:t xml:space="preserve"> </w:t>
+      </w:r>
+      <w:proofErr w:type="spellStart"/>
+      <w:r>
+        <w:rPr>
+          <w:lang w:val="uk-UA"/>
+        </w:rPr>
+        <w:t>Interface</w:t>
+      </w:r>
+      <w:proofErr w:type="spellEnd"/>
+      <w:r>
+        <w:rPr>
+          <w:lang w:val="uk-UA"/>
+        </w:rPr>
+        <w:t xml:space="preserve">. Для розробки заохочується використовувати середу </w:t>
+      </w:r>
+      <w:proofErr w:type="spellStart"/>
+      <w:r>
+        <w:rPr>
+          <w:lang w:val="uk-UA"/>
+        </w:rPr>
+        <w:t>IntelliJ</w:t>
+      </w:r>
+      <w:proofErr w:type="spellEnd"/>
+      <w:r>
+        <w:rPr>
+          <w:lang w:val="uk-UA"/>
+        </w:rPr>
+        <w:t xml:space="preserve"> </w:t>
+      </w:r>
+      <w:proofErr w:type="spellStart"/>
+      <w:r>
+        <w:rPr>
+          <w:lang w:val="uk-UA"/>
+        </w:rPr>
+        <w:t>Idea</w:t>
+      </w:r>
+      <w:proofErr w:type="spellEnd"/>
+      <w:r>
+        <w:rPr>
+          <w:lang w:val="uk-UA"/>
+        </w:rPr>
+        <w:t xml:space="preserve"> 2017.3.4</w:t>
       </w:r>
       <w:r>
         <w:rPr>
@@ -4368,7 +4622,49 @@
         <w:rPr>
           <w:lang w:val="uk-UA"/>
         </w:rPr>
-        <w:t>Для текстової інформації рекомендовано використати шрифти Roboto і Roboto Regular. Згідно з обраним типом, розміром і кольором шрифту, текст повинно бути добре видно та легко розпізнано на фоні.</w:t>
+        <w:t xml:space="preserve">Для текстової інформації рекомендовано використати шрифти </w:t>
+      </w:r>
+      <w:proofErr w:type="spellStart"/>
+      <w:r>
+        <w:rPr>
+          <w:lang w:val="uk-UA"/>
+        </w:rPr>
+        <w:t>Roboto</w:t>
+      </w:r>
+      <w:proofErr w:type="spellEnd"/>
+      <w:r>
+        <w:rPr>
+          <w:lang w:val="uk-UA"/>
+        </w:rPr>
+        <w:t xml:space="preserve"> і </w:t>
+      </w:r>
+      <w:proofErr w:type="spellStart"/>
+      <w:r>
+        <w:rPr>
+          <w:lang w:val="uk-UA"/>
+        </w:rPr>
+        <w:t>Roboto</w:t>
+      </w:r>
+      <w:proofErr w:type="spellEnd"/>
+      <w:r>
+        <w:rPr>
+          <w:lang w:val="uk-UA"/>
+        </w:rPr>
+        <w:t xml:space="preserve"> </w:t>
+      </w:r>
+      <w:proofErr w:type="spellStart"/>
+      <w:r>
+        <w:rPr>
+          <w:lang w:val="uk-UA"/>
+        </w:rPr>
+        <w:t>Regular</w:t>
+      </w:r>
+      <w:proofErr w:type="spellEnd"/>
+      <w:r>
+        <w:rPr>
+          <w:lang w:val="uk-UA"/>
+        </w:rPr>
+        <w:t>. Згідно з обраним типом, розміром і кольором шрифту, текст повинно бути добре видно та легко розпізнано на фоні.</w:t>
       </w:r>
     </w:p>
     <w:p>
@@ -4900,7 +5196,39 @@
                 <w:highlight w:val="yellow"/>
                 <w:lang w:val="uk-UA"/>
               </w:rPr>
-              <w:t>(аттач файла)</w:t>
+              <w:t>(</w:t>
+            </w:r>
+            <w:proofErr w:type="spellStart"/>
+            <w:r>
+              <w:rPr>
+                <w:highlight w:val="yellow"/>
+                <w:lang w:val="uk-UA"/>
+              </w:rPr>
+              <w:t>аттач</w:t>
+            </w:r>
+            <w:proofErr w:type="spellEnd"/>
+            <w:r>
+              <w:rPr>
+                <w:highlight w:val="yellow"/>
+                <w:lang w:val="uk-UA"/>
+              </w:rPr>
+              <w:t xml:space="preserve"> </w:t>
+            </w:r>
+            <w:proofErr w:type="spellStart"/>
+            <w:r>
+              <w:rPr>
+                <w:highlight w:val="yellow"/>
+                <w:lang w:val="uk-UA"/>
+              </w:rPr>
+              <w:t>файла</w:t>
+            </w:r>
+            <w:proofErr w:type="spellEnd"/>
+            <w:r>
+              <w:rPr>
+                <w:highlight w:val="yellow"/>
+                <w:lang w:val="uk-UA"/>
+              </w:rPr>
+              <w:t>)</w:t>
             </w:r>
             <w:r>
               <w:rPr>
@@ -6061,23 +6389,33 @@
               </w:rPr>
               <w:t xml:space="preserve">Графічно повинен відображатися </w:t>
             </w:r>
+            <w:proofErr w:type="spellStart"/>
             <w:r>
               <w:rPr>
                 <w:lang w:val="uk-UA"/>
               </w:rPr>
               <w:t>найпріорітетніший</w:t>
             </w:r>
+            <w:proofErr w:type="spellEnd"/>
             <w:r>
               <w:rPr>
                 <w:lang w:val="uk-UA"/>
               </w:rPr>
               <w:t xml:space="preserve"> стан, згідно з </w:t>
             </w:r>
-            <w:r>
-              <w:rPr>
-                <w:lang w:val="uk-UA"/>
-              </w:rPr>
-              <w:t>пріорітетами станів (FR20), зі станів лабораторних робіт.</w:t>
+            <w:proofErr w:type="spellStart"/>
+            <w:r>
+              <w:rPr>
+                <w:lang w:val="uk-UA"/>
+              </w:rPr>
+              <w:t>пріорітетами</w:t>
+            </w:r>
+            <w:proofErr w:type="spellEnd"/>
+            <w:r>
+              <w:rPr>
+                <w:lang w:val="uk-UA"/>
+              </w:rPr>
+              <w:t xml:space="preserve"> станів (FR20), зі станів лабораторних робіт.</w:t>
             </w:r>
           </w:p>
         </w:tc>
@@ -6445,11 +6783,19 @@
                 <w:lang w:val="uk-UA"/>
               </w:rPr>
             </w:pPr>
-            <w:r>
-              <w:rPr>
-                <w:lang w:val="uk-UA"/>
-              </w:rPr>
-              <w:t>Пріорітети станів лабораторної роботи</w:t>
+            <w:proofErr w:type="spellStart"/>
+            <w:r>
+              <w:rPr>
+                <w:lang w:val="uk-UA"/>
+              </w:rPr>
+              <w:t>Пріорітети</w:t>
+            </w:r>
+            <w:proofErr w:type="spellEnd"/>
+            <w:r>
+              <w:rPr>
+                <w:lang w:val="uk-UA"/>
+              </w:rPr>
+              <w:t xml:space="preserve"> станів лабораторної роботи</w:t>
             </w:r>
           </w:p>
         </w:tc>
@@ -6470,7 +6816,21 @@
               <w:rPr>
                 <w:lang w:val="uk-UA"/>
               </w:rPr>
-              <w:t xml:space="preserve">Повинні бути реалізовані наступні стани лабораторної роботи (пріорітет найбільший </w:t>
+              <w:t>Повинні бути реалізовані наступні стани лабораторної роботи (</w:t>
+            </w:r>
+            <w:proofErr w:type="spellStart"/>
+            <w:r>
+              <w:rPr>
+                <w:lang w:val="uk-UA"/>
+              </w:rPr>
+              <w:t>пріорітет</w:t>
+            </w:r>
+            <w:proofErr w:type="spellEnd"/>
+            <w:r>
+              <w:rPr>
+                <w:lang w:val="uk-UA"/>
+              </w:rPr>
+              <w:t xml:space="preserve"> найбільший </w:t>
             </w:r>
             <w:r>
               <w:rPr>
@@ -6741,8 +7101,17 @@
                 <w:highlight w:val="yellow"/>
                 <w:lang w:val="uk-UA"/>
               </w:rPr>
-              <w:t xml:space="preserve"> вподальшому</w:t>
-            </w:r>
+              <w:t xml:space="preserve"> </w:t>
+            </w:r>
+            <w:proofErr w:type="spellStart"/>
+            <w:r>
+              <w:rPr>
+                <w:highlight w:val="yellow"/>
+                <w:lang w:val="uk-UA"/>
+              </w:rPr>
+              <w:t>вподальшому</w:t>
+            </w:r>
+            <w:proofErr w:type="spellEnd"/>
             <w:r>
               <w:rPr>
                 <w:highlight w:val="yellow"/>
@@ -6900,12 +7269,21 @@
           <w:lang w:val="en-US"/>
         </w:rPr>
       </w:pPr>
-      <w:r>
-        <w:rPr>
-          <w:b/>
-          <w:lang w:val="uk-UA"/>
-        </w:rPr>
-        <w:t>Title:</w:t>
+      <w:proofErr w:type="spellStart"/>
+      <w:r>
+        <w:rPr>
+          <w:b/>
+          <w:lang w:val="uk-UA"/>
+        </w:rPr>
+        <w:t>Title</w:t>
+      </w:r>
+      <w:proofErr w:type="spellEnd"/>
+      <w:r>
+        <w:rPr>
+          <w:b/>
+          <w:lang w:val="uk-UA"/>
+        </w:rPr>
+        <w:t>:</w:t>
       </w:r>
       <w:r>
         <w:rPr>
@@ -6918,118 +7296,442 @@
         <w:rPr>
           <w:lang w:val="en-US"/>
         </w:rPr>
-        <w:t>Choose a certain date</w:t>
-      </w:r>
-    </w:p>
-    <w:p>
-      <w:pPr>
-        <w:rPr>
-          <w:lang w:val="uk-UA"/>
-        </w:rPr>
-      </w:pPr>
-      <w:r>
-        <w:rPr>
-          <w:b/>
-          <w:lang w:val="uk-UA"/>
-        </w:rPr>
-        <w:t>Preconditions:</w:t>
-      </w:r>
-      <w:r>
-        <w:rPr>
-          <w:b/>
+        <w:t xml:space="preserve">Choose a certain </w:t>
+      </w:r>
+      <w:r>
+        <w:rPr>
+          <w:lang w:val="uk-UA"/>
+        </w:rPr>
+        <w:t>(</w:t>
+      </w:r>
+      <w:proofErr w:type="spellStart"/>
+      <w:r>
+        <w:rPr>
+          <w:lang w:val="en-US"/>
+        </w:rPr>
+        <w:t>widget_level</w:t>
+      </w:r>
+      <w:proofErr w:type="spellEnd"/>
+      <w:r>
+        <w:rPr>
+          <w:lang w:val="en-US"/>
+        </w:rPr>
+        <w:t>)</w:t>
+      </w:r>
+      <w:r>
+        <w:rPr>
+          <w:lang w:val="uk-UA"/>
         </w:rPr>
         <w:t xml:space="preserve"> </w:t>
       </w:r>
       <w:r>
         <w:rPr>
-          <w:lang w:val="uk-UA"/>
-        </w:rPr>
-        <w:t>На екрані відображається активний віджет-каледар.</w:t>
-      </w:r>
-    </w:p>
-    <w:p>
-      <w:pPr>
-        <w:rPr>
-          <w:lang w:val="uk-UA"/>
-        </w:rPr>
-      </w:pPr>
-      <w:r>
-        <w:rPr>
-          <w:b/>
-          <w:lang w:val="uk-UA"/>
-        </w:rPr>
-        <w:t>Trigger:</w:t>
-      </w:r>
-      <w:r>
-        <w:rPr>
-          <w:b/>
-          <w:lang w:val="uk-UA"/>
+          <w:lang w:val="en-US"/>
+        </w:rPr>
+        <w:t xml:space="preserve">from </w:t>
+      </w:r>
+      <w:proofErr w:type="spellStart"/>
+      <w:r>
+        <w:rPr>
+          <w:lang w:val="en-US"/>
+        </w:rPr>
+        <w:t>widget_</w:t>
+      </w:r>
+      <w:r>
+        <w:rPr>
+          <w:lang w:val="en-US"/>
+        </w:rPr>
+        <w:t>level</w:t>
+      </w:r>
+      <w:proofErr w:type="spellEnd"/>
+      <w:r>
+        <w:rPr>
+          <w:lang w:val="uk-UA"/>
+        </w:rPr>
+        <w:t>+1</w:t>
+      </w:r>
+      <w:r>
+        <w:rPr>
+          <w:lang w:val="en-US"/>
         </w:rPr>
         <w:t xml:space="preserve"> </w:t>
       </w:r>
       <w:r>
         <w:rPr>
-          <w:lang w:val="uk-UA"/>
-        </w:rPr>
-        <w:t>Натиснута</w:t>
-      </w:r>
-      <w:r>
-        <w:rPr>
-          <w:b/>
-          <w:lang w:val="uk-UA"/>
+          <w:lang w:val="en-US"/>
+        </w:rPr>
+        <w:t>view</w:t>
+      </w:r>
+    </w:p>
+    <w:p>
+      <w:pPr>
+        <w:rPr>
+          <w:lang w:val="uk-UA"/>
+        </w:rPr>
+      </w:pPr>
+      <w:r>
+        <w:rPr>
+          <w:b/>
+          <w:lang w:val="en-US"/>
+        </w:rPr>
+        <w:t>Tip</w:t>
+      </w:r>
+      <w:r>
+        <w:rPr>
+          <w:b/>
+          <w:lang w:val="en-US"/>
+        </w:rPr>
+        <w:t xml:space="preserve">: </w:t>
+      </w:r>
+      <w:proofErr w:type="spellStart"/>
+      <w:r>
+        <w:rPr>
+          <w:lang w:val="en-US"/>
+        </w:rPr>
+        <w:t>widget_level</w:t>
+      </w:r>
+      <w:proofErr w:type="spellEnd"/>
+      <w:r>
+        <w:rPr>
+          <w:lang w:val="en-US"/>
         </w:rPr>
         <w:t xml:space="preserve"> </w:t>
       </w:r>
       <w:r>
         <w:rPr>
-          <w:b/>
-          <w:highlight w:val="yellow"/>
-          <w:lang w:val="uk-UA"/>
+          <w:lang w:val="uk-UA"/>
+        </w:rPr>
+        <w:t>деякий індекс з масиву</w:t>
+      </w:r>
+      <w:r>
+        <w:rPr>
+          <w:lang w:val="en-US"/>
+        </w:rPr>
+        <w:t xml:space="preserve"> [</w:t>
+      </w:r>
+      <w:r>
+        <w:rPr>
+          <w:lang w:val="uk-UA"/>
+        </w:rPr>
+        <w:t xml:space="preserve">кілька </w:t>
+      </w:r>
+      <w:proofErr w:type="gramStart"/>
+      <w:r>
+        <w:rPr>
+          <w:lang w:val="uk-UA"/>
+        </w:rPr>
+        <w:t>годин(</w:t>
+      </w:r>
+      <w:proofErr w:type="gramEnd"/>
+      <w:r>
+        <w:rPr>
+          <w:lang w:val="uk-UA"/>
+        </w:rPr>
+        <w:t>година)</w:t>
+      </w:r>
+      <w:r>
+        <w:rPr>
+          <w:lang w:val="en-US"/>
+        </w:rPr>
+        <w:t xml:space="preserve">, </w:t>
+      </w:r>
+      <w:r>
+        <w:rPr>
+          <w:lang w:val="uk-UA"/>
+        </w:rPr>
+        <w:t>кілька діб(доба),</w:t>
+      </w:r>
+      <w:r>
+        <w:rPr>
+          <w:lang w:val="uk-UA"/>
+        </w:rPr>
+        <w:t xml:space="preserve"> </w:t>
+      </w:r>
+      <w:r>
+        <w:rPr>
+          <w:lang w:val="uk-UA"/>
+        </w:rPr>
+        <w:t xml:space="preserve">кілька тижнів(тиждень),  </w:t>
+      </w:r>
+      <w:r>
+        <w:rPr>
+          <w:lang w:val="uk-UA"/>
+        </w:rPr>
+        <w:t>кілька місяців(місяць)</w:t>
+      </w:r>
+      <w:r>
+        <w:rPr>
+          <w:lang w:val="uk-UA"/>
+        </w:rPr>
+        <w:t>,</w:t>
+      </w:r>
+      <w:r>
+        <w:rPr>
+          <w:lang w:val="en-US"/>
         </w:rPr>
         <w:t>…</w:t>
       </w:r>
-    </w:p>
-    <w:p>
-      <w:pPr>
-        <w:rPr>
-          <w:lang w:val="uk-UA"/>
-        </w:rPr>
-      </w:pPr>
-      <w:r>
-        <w:rPr>
-          <w:b/>
-          <w:lang w:val="uk-UA"/>
-        </w:rPr>
-        <w:t>Postconditions:</w:t>
-      </w:r>
-    </w:p>
-    <w:p>
-      <w:pPr>
-        <w:rPr>
-          <w:lang w:val="uk-UA"/>
-        </w:rPr>
-      </w:pPr>
-      <w:r>
-        <w:rPr>
-          <w:b/>
-          <w:lang w:val="uk-UA"/>
-        </w:rPr>
-        <w:t>Success Scenario:</w:t>
-      </w:r>
-    </w:p>
-    <w:p>
-      <w:pPr>
-        <w:rPr>
-          <w:b/>
-          <w:lang w:val="uk-UA"/>
-        </w:rPr>
-      </w:pPr>
-      <w:r>
-        <w:rPr>
-          <w:b/>
-          <w:lang w:val="uk-UA"/>
-        </w:rPr>
-        <w:t>Extensions:</w:t>
+      <w:r>
+        <w:rPr>
+          <w:lang w:val="en-US"/>
+        </w:rPr>
+        <w:t>]</w:t>
+      </w:r>
+      <w:r>
+        <w:rPr>
+          <w:lang w:val="uk-UA"/>
+        </w:rPr>
+        <w:t>.</w:t>
+      </w:r>
+    </w:p>
+    <w:p>
+      <w:pPr>
+        <w:rPr>
+          <w:lang w:val="uk-UA"/>
+        </w:rPr>
+      </w:pPr>
+      <w:proofErr w:type="spellStart"/>
+      <w:r>
+        <w:rPr>
+          <w:b/>
+          <w:lang w:val="uk-UA"/>
+        </w:rPr>
+        <w:t>Preconditions</w:t>
+      </w:r>
+      <w:proofErr w:type="spellEnd"/>
+      <w:r>
+        <w:rPr>
+          <w:b/>
+          <w:lang w:val="uk-UA"/>
+        </w:rPr>
+        <w:t>:</w:t>
+      </w:r>
+      <w:r>
+        <w:rPr>
+          <w:b/>
+          <w:lang w:val="uk-UA"/>
+        </w:rPr>
+        <w:t xml:space="preserve"> </w:t>
+      </w:r>
+      <w:r>
+        <w:rPr>
+          <w:lang w:val="uk-UA"/>
+        </w:rPr>
+        <w:t xml:space="preserve">На екрані відображається активний </w:t>
+      </w:r>
+      <w:proofErr w:type="spellStart"/>
+      <w:r>
+        <w:rPr>
+          <w:lang w:val="uk-UA"/>
+        </w:rPr>
+        <w:t>віджет-каледар</w:t>
+      </w:r>
+      <w:proofErr w:type="spellEnd"/>
+      <w:r>
+        <w:rPr>
+          <w:lang w:val="uk-UA"/>
+        </w:rPr>
+        <w:t xml:space="preserve"> </w:t>
+      </w:r>
+      <w:r>
+        <w:rPr>
+          <w:lang w:val="en-US"/>
+        </w:rPr>
+        <w:t>widget</w:t>
+      </w:r>
+      <w:r>
+        <w:rPr>
+          <w:lang w:val="uk-UA"/>
+        </w:rPr>
+        <w:t>_</w:t>
+      </w:r>
+      <w:r>
+        <w:rPr>
+          <w:lang w:val="en-US"/>
+        </w:rPr>
+        <w:t>level</w:t>
+      </w:r>
+      <w:r>
+        <w:rPr>
+          <w:lang w:val="uk-UA"/>
+        </w:rPr>
+        <w:t>.</w:t>
+      </w:r>
+    </w:p>
+    <w:p>
+      <w:pPr>
+        <w:rPr>
+          <w:lang w:val="uk-UA"/>
+        </w:rPr>
+      </w:pPr>
+      <w:proofErr w:type="spellStart"/>
+      <w:r>
+        <w:rPr>
+          <w:b/>
+          <w:lang w:val="uk-UA"/>
+        </w:rPr>
+        <w:t>Trigger</w:t>
+      </w:r>
+      <w:proofErr w:type="spellEnd"/>
+      <w:r>
+        <w:rPr>
+          <w:b/>
+          <w:lang w:val="uk-UA"/>
+        </w:rPr>
+        <w:t>:</w:t>
+      </w:r>
+      <w:r>
+        <w:rPr>
+          <w:b/>
+          <w:lang w:val="uk-UA"/>
+        </w:rPr>
+        <w:t xml:space="preserve"> </w:t>
+      </w:r>
+      <w:r>
+        <w:rPr>
+          <w:lang w:val="uk-UA"/>
+        </w:rPr>
+        <w:t xml:space="preserve">Натиснутий блок інтерфейсу, в якому вказана точна дата та день тижня, з зображених на </w:t>
+      </w:r>
+      <w:proofErr w:type="spellStart"/>
+      <w:r>
+        <w:rPr>
+          <w:lang w:val="uk-UA"/>
+        </w:rPr>
+        <w:t>віджеті</w:t>
+      </w:r>
+      <w:proofErr w:type="spellEnd"/>
+    </w:p>
+    <w:p>
+      <w:pPr>
+        <w:rPr>
+          <w:lang w:val="uk-UA"/>
+        </w:rPr>
+      </w:pPr>
+      <w:proofErr w:type="spellStart"/>
+      <w:r>
+        <w:rPr>
+          <w:b/>
+          <w:lang w:val="uk-UA"/>
+        </w:rPr>
+        <w:t>Postconditions</w:t>
+      </w:r>
+      <w:proofErr w:type="spellEnd"/>
+      <w:r>
+        <w:rPr>
+          <w:b/>
+          <w:lang w:val="uk-UA"/>
+        </w:rPr>
+        <w:t>:</w:t>
+      </w:r>
+      <w:r>
+        <w:rPr>
+          <w:b/>
+          <w:lang w:val="uk-UA"/>
+        </w:rPr>
+        <w:t xml:space="preserve"> -</w:t>
+      </w:r>
+    </w:p>
+    <w:p>
+      <w:pPr>
+        <w:rPr>
+          <w:lang w:val="uk-UA"/>
+        </w:rPr>
+      </w:pPr>
+      <w:proofErr w:type="spellStart"/>
+      <w:r>
+        <w:rPr>
+          <w:b/>
+          <w:lang w:val="uk-UA"/>
+        </w:rPr>
+        <w:t>Success</w:t>
+      </w:r>
+      <w:proofErr w:type="spellEnd"/>
+      <w:r>
+        <w:rPr>
+          <w:b/>
+          <w:lang w:val="uk-UA"/>
+        </w:rPr>
+        <w:t xml:space="preserve"> </w:t>
+      </w:r>
+      <w:proofErr w:type="spellStart"/>
+      <w:r>
+        <w:rPr>
+          <w:b/>
+          <w:lang w:val="uk-UA"/>
+        </w:rPr>
+        <w:t>Scenario</w:t>
+      </w:r>
+      <w:proofErr w:type="spellEnd"/>
+      <w:r>
+        <w:rPr>
+          <w:b/>
+          <w:lang w:val="uk-UA"/>
+        </w:rPr>
+        <w:t>:</w:t>
+      </w:r>
+      <w:r>
+        <w:rPr>
+          <w:b/>
+          <w:lang w:val="uk-UA"/>
+        </w:rPr>
+        <w:t xml:space="preserve"> </w:t>
+      </w:r>
+      <w:r>
+        <w:rPr>
+          <w:lang w:val="uk-UA"/>
+        </w:rPr>
+        <w:t xml:space="preserve">Відображається </w:t>
+      </w:r>
+      <w:proofErr w:type="spellStart"/>
+      <w:r>
+        <w:rPr>
+          <w:lang w:val="uk-UA"/>
+        </w:rPr>
+        <w:t>віджет</w:t>
+      </w:r>
+      <w:proofErr w:type="spellEnd"/>
+      <w:r>
+        <w:rPr>
+          <w:lang w:val="uk-UA"/>
+        </w:rPr>
+        <w:t>-календар(день)</w:t>
+      </w:r>
+    </w:p>
+    <w:p>
+      <w:pPr>
+        <w:rPr>
+          <w:lang w:val="uk-UA"/>
+        </w:rPr>
+      </w:pPr>
+      <w:proofErr w:type="spellStart"/>
+      <w:r>
+        <w:rPr>
+          <w:b/>
+          <w:lang w:val="uk-UA"/>
+        </w:rPr>
+        <w:t>Extensions</w:t>
+      </w:r>
+      <w:proofErr w:type="spellEnd"/>
+      <w:r>
+        <w:rPr>
+          <w:b/>
+          <w:lang w:val="uk-UA"/>
+        </w:rPr>
+        <w:t>:</w:t>
+      </w:r>
+      <w:r>
+        <w:rPr>
+          <w:b/>
+          <w:lang w:val="uk-UA"/>
+        </w:rPr>
+        <w:t xml:space="preserve"> </w:t>
+      </w:r>
+      <w:r>
+        <w:rPr>
+          <w:lang w:val="uk-UA"/>
+        </w:rPr>
+        <w:t>Альтернативне натиснення відкриває контекстне меню, для швидкого редагування усіх подій для обраного блоку.</w:t>
       </w:r>
     </w:p>
     <w:p>
@@ -7037,6 +7739,1404 @@
         <w:pStyle w:val="4"/>
       </w:pPr>
       <w:r>
+        <w:t>Обрання діапазону дат</w:t>
+      </w:r>
+      <w:r>
+        <w:t>(1)</w:t>
+      </w:r>
+    </w:p>
+    <w:p>
+      <w:pPr>
+        <w:rPr>
+          <w:lang w:val="uk-UA"/>
+        </w:rPr>
+      </w:pPr>
+      <w:r>
+        <w:rPr>
+          <w:b/>
+          <w:lang w:val="uk-UA"/>
+        </w:rPr>
+        <w:t xml:space="preserve">ID: </w:t>
+      </w:r>
+      <w:r>
+        <w:rPr>
+          <w:lang w:val="uk-UA"/>
+        </w:rPr>
+        <w:t>UC2</w:t>
+      </w:r>
+    </w:p>
+    <w:p>
+      <w:pPr>
+        <w:rPr>
+          <w:lang w:val="en-US"/>
+        </w:rPr>
+      </w:pPr>
+      <w:proofErr w:type="spellStart"/>
+      <w:r>
+        <w:rPr>
+          <w:b/>
+          <w:lang w:val="uk-UA"/>
+        </w:rPr>
+        <w:t>Title</w:t>
+      </w:r>
+      <w:proofErr w:type="spellEnd"/>
+      <w:r>
+        <w:rPr>
+          <w:b/>
+          <w:lang w:val="uk-UA"/>
+        </w:rPr>
+        <w:t>:</w:t>
+      </w:r>
+      <w:r>
+        <w:rPr>
+          <w:b/>
+          <w:lang w:val="uk-UA"/>
+        </w:rPr>
+        <w:t xml:space="preserve"> </w:t>
+      </w:r>
+      <w:r>
+        <w:rPr>
+          <w:lang w:val="en-US"/>
+        </w:rPr>
+        <w:t>Choose</w:t>
+      </w:r>
+      <w:r>
+        <w:rPr>
+          <w:b/>
+          <w:lang w:val="en-US"/>
+        </w:rPr>
+        <w:t xml:space="preserve"> </w:t>
+      </w:r>
+      <w:r>
+        <w:rPr>
+          <w:lang w:val="en-US"/>
+        </w:rPr>
+        <w:t>range of dates</w:t>
+      </w:r>
+    </w:p>
+    <w:p>
+      <w:pPr>
+        <w:rPr>
+          <w:lang w:val="uk-UA"/>
+        </w:rPr>
+      </w:pPr>
+      <w:proofErr w:type="spellStart"/>
+      <w:r>
+        <w:rPr>
+          <w:b/>
+          <w:lang w:val="uk-UA"/>
+        </w:rPr>
+        <w:t>Preconditions</w:t>
+      </w:r>
+      <w:proofErr w:type="spellEnd"/>
+      <w:r>
+        <w:rPr>
+          <w:b/>
+          <w:lang w:val="uk-UA"/>
+        </w:rPr>
+        <w:t>:</w:t>
+      </w:r>
+      <w:r>
+        <w:rPr>
+          <w:b/>
+          <w:lang w:val="uk-UA"/>
+        </w:rPr>
+        <w:t xml:space="preserve"> </w:t>
+      </w:r>
+      <w:r>
+        <w:rPr>
+          <w:lang w:val="uk-UA"/>
+        </w:rPr>
+        <w:t xml:space="preserve">На екрані наявні два поля для вибору дат </w:t>
+      </w:r>
+    </w:p>
+    <w:p>
+      <w:pPr>
+        <w:rPr>
+          <w:lang w:val="uk-UA"/>
+        </w:rPr>
+      </w:pPr>
+      <w:proofErr w:type="spellStart"/>
+      <w:r>
+        <w:rPr>
+          <w:b/>
+          <w:lang w:val="uk-UA"/>
+        </w:rPr>
+        <w:t>Trigger</w:t>
+      </w:r>
+      <w:proofErr w:type="spellEnd"/>
+      <w:r>
+        <w:rPr>
+          <w:b/>
+          <w:lang w:val="uk-UA"/>
+        </w:rPr>
+        <w:t>:</w:t>
+      </w:r>
+      <w:r>
+        <w:rPr>
+          <w:b/>
+          <w:lang w:val="uk-UA"/>
+        </w:rPr>
+        <w:t xml:space="preserve"> </w:t>
+      </w:r>
+      <w:r>
+        <w:rPr>
+          <w:lang w:val="uk-UA"/>
+        </w:rPr>
+        <w:t>Обидва</w:t>
+      </w:r>
+      <w:r>
+        <w:rPr>
+          <w:lang w:val="uk-UA"/>
+        </w:rPr>
+        <w:t xml:space="preserve"> поля заповнені і значення </w:t>
+      </w:r>
+      <w:proofErr w:type="spellStart"/>
+      <w:r>
+        <w:rPr>
+          <w:lang w:val="uk-UA"/>
+        </w:rPr>
+        <w:t>пол</w:t>
+      </w:r>
+      <w:proofErr w:type="spellEnd"/>
+      <w:r>
+        <w:t xml:space="preserve">я </w:t>
+      </w:r>
+      <w:r>
+        <w:rPr>
+          <w:lang w:val="en-US"/>
+        </w:rPr>
+        <w:t>from</w:t>
+      </w:r>
+      <w:r>
+        <w:rPr>
+          <w:lang w:val="uk-UA"/>
+        </w:rPr>
+        <w:t xml:space="preserve"> менше за значення поля</w:t>
+      </w:r>
+      <w:r>
+        <w:t xml:space="preserve"> </w:t>
+      </w:r>
+      <w:r>
+        <w:rPr>
+          <w:lang w:val="en-US"/>
+        </w:rPr>
+        <w:t>to</w:t>
+      </w:r>
+      <w:r>
+        <w:rPr>
+          <w:lang w:val="uk-UA"/>
+        </w:rPr>
+        <w:t>.</w:t>
+      </w:r>
+    </w:p>
+    <w:p>
+      <w:pPr>
+        <w:rPr>
+          <w:lang w:val="uk-UA"/>
+        </w:rPr>
+      </w:pPr>
+      <w:proofErr w:type="spellStart"/>
+      <w:r>
+        <w:rPr>
+          <w:b/>
+          <w:lang w:val="uk-UA"/>
+        </w:rPr>
+        <w:t>Postconditions</w:t>
+      </w:r>
+      <w:proofErr w:type="spellEnd"/>
+      <w:r>
+        <w:rPr>
+          <w:b/>
+          <w:lang w:val="uk-UA"/>
+        </w:rPr>
+        <w:t>:</w:t>
+      </w:r>
+      <w:r>
+        <w:rPr>
+          <w:b/>
+          <w:lang w:val="uk-UA"/>
+        </w:rPr>
+        <w:t xml:space="preserve"> -</w:t>
+      </w:r>
+    </w:p>
+    <w:p>
+      <w:pPr>
+        <w:rPr>
+          <w:lang w:val="uk-UA"/>
+        </w:rPr>
+      </w:pPr>
+      <w:proofErr w:type="spellStart"/>
+      <w:r>
+        <w:rPr>
+          <w:b/>
+          <w:lang w:val="uk-UA"/>
+        </w:rPr>
+        <w:lastRenderedPageBreak/>
+        <w:t>Success</w:t>
+      </w:r>
+      <w:proofErr w:type="spellEnd"/>
+      <w:r>
+        <w:rPr>
+          <w:b/>
+          <w:lang w:val="uk-UA"/>
+        </w:rPr>
+        <w:t xml:space="preserve"> </w:t>
+      </w:r>
+      <w:proofErr w:type="spellStart"/>
+      <w:r>
+        <w:rPr>
+          <w:b/>
+          <w:lang w:val="uk-UA"/>
+        </w:rPr>
+        <w:t>Scenario</w:t>
+      </w:r>
+      <w:proofErr w:type="spellEnd"/>
+      <w:r>
+        <w:rPr>
+          <w:b/>
+          <w:lang w:val="uk-UA"/>
+        </w:rPr>
+        <w:t>:</w:t>
+      </w:r>
+      <w:r>
+        <w:rPr>
+          <w:b/>
+          <w:lang w:val="uk-UA"/>
+        </w:rPr>
+        <w:t xml:space="preserve"> </w:t>
+      </w:r>
+      <w:r>
+        <w:rPr>
+          <w:lang w:val="uk-UA"/>
+        </w:rPr>
+        <w:t xml:space="preserve">Відображається </w:t>
+      </w:r>
+      <w:proofErr w:type="spellStart"/>
+      <w:r>
+        <w:rPr>
+          <w:lang w:val="uk-UA"/>
+        </w:rPr>
+        <w:t>віджет</w:t>
+      </w:r>
+      <w:proofErr w:type="spellEnd"/>
+      <w:r>
+        <w:rPr>
+          <w:lang w:val="uk-UA"/>
+        </w:rPr>
+        <w:t xml:space="preserve"> календар найменшого рівня, який дозволяє відобразити усі необхідні дати.</w:t>
+      </w:r>
+    </w:p>
+    <w:p>
+      <w:pPr>
+        <w:rPr>
+          <w:b/>
+          <w:lang w:val="uk-UA"/>
+        </w:rPr>
+      </w:pPr>
+      <w:proofErr w:type="spellStart"/>
+      <w:r>
+        <w:rPr>
+          <w:b/>
+          <w:lang w:val="uk-UA"/>
+        </w:rPr>
+        <w:t>Extensions</w:t>
+      </w:r>
+      <w:proofErr w:type="spellEnd"/>
+      <w:r>
+        <w:rPr>
+          <w:b/>
+          <w:lang w:val="uk-UA"/>
+        </w:rPr>
+        <w:t>:</w:t>
+      </w:r>
+      <w:r>
+        <w:rPr>
+          <w:b/>
+          <w:lang w:val="uk-UA"/>
+        </w:rPr>
+        <w:t xml:space="preserve"> -</w:t>
+      </w:r>
+    </w:p>
+    <w:p>
+      <w:pPr>
+        <w:pStyle w:val="4"/>
+      </w:pPr>
+      <w:r>
+        <w:t>О</w:t>
+      </w:r>
+      <w:r>
+        <w:t>брання діапазону дат</w:t>
+      </w:r>
+      <w:r>
+        <w:t>(2</w:t>
+      </w:r>
+      <w:r>
+        <w:t>)</w:t>
+      </w:r>
+    </w:p>
+    <w:p>
+      <w:pPr>
+        <w:rPr>
+          <w:lang w:val="uk-UA"/>
+        </w:rPr>
+      </w:pPr>
+      <w:r>
+        <w:rPr>
+          <w:b/>
+          <w:lang w:val="uk-UA"/>
+        </w:rPr>
+        <w:t xml:space="preserve">ID: </w:t>
+      </w:r>
+      <w:r>
+        <w:rPr>
+          <w:lang w:val="uk-UA"/>
+        </w:rPr>
+        <w:t>UC3</w:t>
+      </w:r>
+    </w:p>
+    <w:p>
+      <w:pPr>
+        <w:rPr>
+          <w:lang w:val="en-US"/>
+        </w:rPr>
+      </w:pPr>
+      <w:proofErr w:type="spellStart"/>
+      <w:r>
+        <w:rPr>
+          <w:b/>
+          <w:lang w:val="uk-UA"/>
+        </w:rPr>
+        <w:t>Title</w:t>
+      </w:r>
+      <w:proofErr w:type="spellEnd"/>
+      <w:r>
+        <w:rPr>
+          <w:b/>
+          <w:lang w:val="uk-UA"/>
+        </w:rPr>
+        <w:t>:</w:t>
+      </w:r>
+      <w:r>
+        <w:rPr>
+          <w:b/>
+          <w:lang w:val="uk-UA"/>
+        </w:rPr>
+        <w:t xml:space="preserve"> </w:t>
+      </w:r>
+      <w:r>
+        <w:rPr>
+          <w:lang w:val="en-US"/>
+        </w:rPr>
+        <w:t>Choose</w:t>
+      </w:r>
+      <w:r>
+        <w:rPr>
+          <w:b/>
+          <w:lang w:val="en-US"/>
+        </w:rPr>
+        <w:t xml:space="preserve"> </w:t>
+      </w:r>
+      <w:r>
+        <w:rPr>
+          <w:lang w:val="en-US"/>
+        </w:rPr>
+        <w:t>range of dates</w:t>
+      </w:r>
+    </w:p>
+    <w:p>
+      <w:pPr>
+        <w:rPr>
+          <w:lang w:val="uk-UA"/>
+        </w:rPr>
+      </w:pPr>
+      <w:proofErr w:type="spellStart"/>
+      <w:r>
+        <w:rPr>
+          <w:b/>
+          <w:lang w:val="uk-UA"/>
+        </w:rPr>
+        <w:t>Preconditions</w:t>
+      </w:r>
+      <w:proofErr w:type="spellEnd"/>
+      <w:r>
+        <w:rPr>
+          <w:b/>
+          <w:lang w:val="uk-UA"/>
+        </w:rPr>
+        <w:t>:</w:t>
+      </w:r>
+      <w:r>
+        <w:rPr>
+          <w:b/>
+          <w:lang w:val="uk-UA"/>
+        </w:rPr>
+        <w:t xml:space="preserve"> </w:t>
+      </w:r>
+      <w:r>
+        <w:rPr>
+          <w:lang w:val="uk-UA"/>
+        </w:rPr>
+        <w:t>Користувачем</w:t>
+      </w:r>
+      <w:r>
+        <w:rPr>
+          <w:b/>
+          <w:lang w:val="uk-UA"/>
+        </w:rPr>
+        <w:t xml:space="preserve"> </w:t>
+      </w:r>
+      <w:r>
+        <w:rPr>
+          <w:lang w:val="uk-UA"/>
+        </w:rPr>
+        <w:t>виділ</w:t>
+      </w:r>
+      <w:r>
+        <w:rPr>
+          <w:lang w:val="uk-UA"/>
+        </w:rPr>
+        <w:t>ено кілька дат, так, щоб список дат не мав незаповнених проміжків.</w:t>
+      </w:r>
+    </w:p>
+    <w:p>
+      <w:pPr>
+        <w:rPr>
+          <w:lang w:val="uk-UA"/>
+        </w:rPr>
+      </w:pPr>
+      <w:proofErr w:type="spellStart"/>
+      <w:r>
+        <w:rPr>
+          <w:b/>
+          <w:lang w:val="uk-UA"/>
+        </w:rPr>
+        <w:t>Trigger</w:t>
+      </w:r>
+      <w:proofErr w:type="spellEnd"/>
+      <w:r>
+        <w:rPr>
+          <w:b/>
+          <w:lang w:val="uk-UA"/>
+        </w:rPr>
+        <w:t>:</w:t>
+      </w:r>
+      <w:r>
+        <w:rPr>
+          <w:b/>
+          <w:lang w:val="uk-UA"/>
+        </w:rPr>
+        <w:t xml:space="preserve"> </w:t>
+      </w:r>
+      <w:r>
+        <w:rPr>
+          <w:lang w:val="uk-UA"/>
+        </w:rPr>
+        <w:t>Дати</w:t>
+      </w:r>
+      <w:r>
+        <w:rPr>
+          <w:lang w:val="uk-UA"/>
+        </w:rPr>
+        <w:t xml:space="preserve"> виділені.</w:t>
+      </w:r>
+    </w:p>
+    <w:p>
+      <w:pPr>
+        <w:rPr>
+          <w:lang w:val="uk-UA"/>
+        </w:rPr>
+      </w:pPr>
+      <w:proofErr w:type="spellStart"/>
+      <w:r>
+        <w:rPr>
+          <w:b/>
+          <w:lang w:val="uk-UA"/>
+        </w:rPr>
+        <w:t>Postconditions</w:t>
+      </w:r>
+      <w:proofErr w:type="spellEnd"/>
+      <w:r>
+        <w:rPr>
+          <w:b/>
+          <w:lang w:val="uk-UA"/>
+        </w:rPr>
+        <w:t>:</w:t>
+      </w:r>
+      <w:r>
+        <w:rPr>
+          <w:b/>
+          <w:lang w:val="uk-UA"/>
+        </w:rPr>
+        <w:t xml:space="preserve"> </w:t>
+      </w:r>
+      <w:r>
+        <w:rPr>
+          <w:lang w:val="uk-UA"/>
+        </w:rPr>
+        <w:t>В спливаючому вікні «Перейти до перегляду дат» натиснута кнопка «Так».</w:t>
+      </w:r>
+    </w:p>
+    <w:p>
+      <w:pPr>
+        <w:rPr>
+          <w:lang w:val="uk-UA"/>
+        </w:rPr>
+      </w:pPr>
+      <w:proofErr w:type="spellStart"/>
+      <w:r>
+        <w:rPr>
+          <w:b/>
+          <w:lang w:val="uk-UA"/>
+        </w:rPr>
+        <w:t>Success</w:t>
+      </w:r>
+      <w:proofErr w:type="spellEnd"/>
+      <w:r>
+        <w:rPr>
+          <w:b/>
+          <w:lang w:val="uk-UA"/>
+        </w:rPr>
+        <w:t xml:space="preserve"> </w:t>
+      </w:r>
+      <w:proofErr w:type="spellStart"/>
+      <w:r>
+        <w:rPr>
+          <w:b/>
+          <w:lang w:val="uk-UA"/>
+        </w:rPr>
+        <w:t>Scenario</w:t>
+      </w:r>
+      <w:proofErr w:type="spellEnd"/>
+      <w:r>
+        <w:rPr>
+          <w:b/>
+          <w:lang w:val="uk-UA"/>
+        </w:rPr>
+        <w:t>:</w:t>
+      </w:r>
+      <w:r>
+        <w:rPr>
+          <w:b/>
+          <w:lang w:val="uk-UA"/>
+        </w:rPr>
+        <w:t xml:space="preserve"> </w:t>
+      </w:r>
+      <w:r>
+        <w:rPr>
+          <w:lang w:val="uk-UA"/>
+        </w:rPr>
+        <w:t xml:space="preserve"> </w:t>
+      </w:r>
+      <w:r>
+        <w:rPr>
+          <w:lang w:val="uk-UA"/>
+        </w:rPr>
+        <w:t xml:space="preserve">Відображається </w:t>
+      </w:r>
+      <w:proofErr w:type="spellStart"/>
+      <w:r>
+        <w:rPr>
+          <w:lang w:val="uk-UA"/>
+        </w:rPr>
+        <w:t>віджет</w:t>
+      </w:r>
+      <w:proofErr w:type="spellEnd"/>
+      <w:r>
+        <w:rPr>
+          <w:lang w:val="uk-UA"/>
+        </w:rPr>
+        <w:t xml:space="preserve"> календар найменшого рівня, який дозволяє відобразити усі необхідні дати.</w:t>
+      </w:r>
+    </w:p>
+    <w:p>
+      <w:pPr>
+        <w:rPr>
+          <w:lang w:val="uk-UA"/>
+        </w:rPr>
+      </w:pPr>
+      <w:r>
+        <w:rPr>
+          <w:b/>
+          <w:lang w:val="en-US"/>
+        </w:rPr>
+        <w:t>Cancel</w:t>
+      </w:r>
+      <w:r>
+        <w:rPr>
+          <w:b/>
+          <w:lang w:val="uk-UA"/>
+        </w:rPr>
+        <w:t xml:space="preserve"> </w:t>
+      </w:r>
+      <w:proofErr w:type="spellStart"/>
+      <w:r>
+        <w:rPr>
+          <w:b/>
+          <w:lang w:val="uk-UA"/>
+        </w:rPr>
+        <w:t>Scenario</w:t>
+      </w:r>
+      <w:proofErr w:type="spellEnd"/>
+      <w:r>
+        <w:rPr>
+          <w:b/>
+          <w:lang w:val="uk-UA"/>
+        </w:rPr>
+        <w:t>:</w:t>
+      </w:r>
+      <w:r>
+        <w:rPr>
+          <w:b/>
+          <w:lang w:val="uk-UA"/>
+        </w:rPr>
+        <w:t xml:space="preserve"> </w:t>
+      </w:r>
+      <w:r>
+        <w:rPr>
+          <w:lang w:val="uk-UA"/>
+        </w:rPr>
+        <w:t>Виділення відміняється, спливаюче вікно зникає.</w:t>
+      </w:r>
+    </w:p>
+    <w:p>
+      <w:pPr>
+        <w:rPr>
+          <w:b/>
+          <w:lang w:val="uk-UA"/>
+        </w:rPr>
+      </w:pPr>
+      <w:proofErr w:type="spellStart"/>
+      <w:r>
+        <w:rPr>
+          <w:b/>
+          <w:lang w:val="uk-UA"/>
+        </w:rPr>
+        <w:t>Extensions</w:t>
+      </w:r>
+      <w:proofErr w:type="spellEnd"/>
+      <w:r>
+        <w:rPr>
+          <w:b/>
+          <w:lang w:val="uk-UA"/>
+        </w:rPr>
+        <w:t>:</w:t>
+      </w:r>
+      <w:r>
+        <w:rPr>
+          <w:b/>
+          <w:lang w:val="uk-UA"/>
+        </w:rPr>
+        <w:t xml:space="preserve"> -</w:t>
+      </w:r>
+    </w:p>
+    <w:p>
+      <w:pPr>
+        <w:rPr>
+          <w:b/>
+          <w:lang w:val="uk-UA"/>
+        </w:rPr>
+      </w:pPr>
+    </w:p>
+    <w:p>
+      <w:pPr>
+        <w:pStyle w:val="4"/>
+      </w:pPr>
+      <w:r>
+        <w:t>Створення нової лабораторної роботи(1)</w:t>
+      </w:r>
+    </w:p>
+    <w:p>
+      <w:pPr>
+        <w:rPr>
+          <w:lang w:val="uk-UA"/>
+        </w:rPr>
+      </w:pPr>
+      <w:r>
+        <w:rPr>
+          <w:b/>
+          <w:lang w:val="uk-UA"/>
+        </w:rPr>
+        <w:t xml:space="preserve">ID: </w:t>
+      </w:r>
+      <w:r>
+        <w:rPr>
+          <w:lang w:val="uk-UA"/>
+        </w:rPr>
+        <w:t>UC4</w:t>
+      </w:r>
+    </w:p>
+    <w:p>
+      <w:pPr>
+        <w:rPr>
+          <w:lang w:val="en-US"/>
+        </w:rPr>
+      </w:pPr>
+      <w:proofErr w:type="spellStart"/>
+      <w:r>
+        <w:rPr>
+          <w:b/>
+          <w:lang w:val="uk-UA"/>
+        </w:rPr>
+        <w:t>Title</w:t>
+      </w:r>
+      <w:proofErr w:type="spellEnd"/>
+      <w:r>
+        <w:rPr>
+          <w:b/>
+          <w:lang w:val="uk-UA"/>
+        </w:rPr>
+        <w:t>:</w:t>
+      </w:r>
+      <w:r>
+        <w:rPr>
+          <w:b/>
+          <w:lang w:val="uk-UA"/>
+        </w:rPr>
+        <w:t xml:space="preserve"> </w:t>
+      </w:r>
+      <w:r>
+        <w:rPr>
+          <w:lang w:val="en-US"/>
+        </w:rPr>
+        <w:t>Creating new Lab</w:t>
+      </w:r>
+    </w:p>
+    <w:p>
+      <w:pPr>
+        <w:rPr>
+          <w:lang w:val="uk-UA"/>
+        </w:rPr>
+      </w:pPr>
+      <w:proofErr w:type="spellStart"/>
+      <w:r>
+        <w:rPr>
+          <w:b/>
+          <w:lang w:val="uk-UA"/>
+        </w:rPr>
+        <w:t>Preconditions</w:t>
+      </w:r>
+      <w:proofErr w:type="spellEnd"/>
+      <w:r>
+        <w:rPr>
+          <w:b/>
+          <w:lang w:val="uk-UA"/>
+        </w:rPr>
+        <w:t>:</w:t>
+      </w:r>
+      <w:r>
+        <w:rPr>
+          <w:b/>
+        </w:rPr>
+        <w:t xml:space="preserve"> </w:t>
+      </w:r>
+      <w:r>
+        <w:rPr>
+          <w:b/>
+          <w:lang w:val="uk-UA"/>
+        </w:rPr>
+        <w:t xml:space="preserve">- </w:t>
+      </w:r>
+      <w:r>
+        <w:rPr>
+          <w:lang w:val="uk-UA"/>
+        </w:rPr>
+        <w:t>(</w:t>
+      </w:r>
+      <w:r>
+        <w:rPr>
+          <w:lang w:val="uk-UA"/>
+        </w:rPr>
+        <w:t>На екрані наявна кнопка «створити»</w:t>
+      </w:r>
+      <w:r>
+        <w:rPr>
+          <w:lang w:val="uk-UA"/>
+        </w:rPr>
+        <w:t>)</w:t>
+      </w:r>
+    </w:p>
+    <w:p>
+      <w:pPr>
+        <w:rPr>
+          <w:lang w:val="uk-UA"/>
+        </w:rPr>
+      </w:pPr>
+      <w:proofErr w:type="spellStart"/>
+      <w:r>
+        <w:rPr>
+          <w:b/>
+          <w:lang w:val="uk-UA"/>
+        </w:rPr>
+        <w:t>Trigger</w:t>
+      </w:r>
+      <w:proofErr w:type="spellEnd"/>
+      <w:r>
+        <w:rPr>
+          <w:b/>
+          <w:lang w:val="uk-UA"/>
+        </w:rPr>
+        <w:t>:</w:t>
+      </w:r>
+      <w:r>
+        <w:rPr>
+          <w:b/>
+          <w:lang w:val="uk-UA"/>
+        </w:rPr>
+        <w:t xml:space="preserve"> </w:t>
+      </w:r>
+      <w:r>
+        <w:rPr>
+          <w:lang w:val="uk-UA"/>
+        </w:rPr>
+        <w:t>Кнопка натиснута</w:t>
+      </w:r>
+    </w:p>
+    <w:p>
+      <w:pPr>
+        <w:rPr>
+          <w:lang w:val="uk-UA"/>
+        </w:rPr>
+      </w:pPr>
+      <w:proofErr w:type="spellStart"/>
+      <w:r>
+        <w:rPr>
+          <w:b/>
+          <w:lang w:val="uk-UA"/>
+        </w:rPr>
+        <w:t>Postconditions</w:t>
+      </w:r>
+      <w:proofErr w:type="spellEnd"/>
+      <w:r>
+        <w:rPr>
+          <w:b/>
+          <w:lang w:val="uk-UA"/>
+        </w:rPr>
+        <w:t>:</w:t>
+      </w:r>
+      <w:r>
+        <w:rPr>
+          <w:b/>
+          <w:lang w:val="uk-UA"/>
+        </w:rPr>
+        <w:t xml:space="preserve"> </w:t>
+      </w:r>
+      <w:r>
+        <w:rPr>
+          <w:lang w:val="uk-UA"/>
+        </w:rPr>
+        <w:t xml:space="preserve">У відкритому </w:t>
+      </w:r>
+      <w:proofErr w:type="spellStart"/>
+      <w:r>
+        <w:rPr>
+          <w:lang w:val="uk-UA"/>
+        </w:rPr>
+        <w:t>підвікні</w:t>
+      </w:r>
+      <w:proofErr w:type="spellEnd"/>
+      <w:r>
+        <w:rPr>
+          <w:lang w:val="uk-UA"/>
+        </w:rPr>
+        <w:t xml:space="preserve"> заповнені усі необхідні поля, можливо заповнені </w:t>
+      </w:r>
+      <w:proofErr w:type="spellStart"/>
+      <w:r>
+        <w:rPr>
+          <w:lang w:val="uk-UA"/>
+        </w:rPr>
+        <w:t>опціональні</w:t>
+      </w:r>
+      <w:proofErr w:type="spellEnd"/>
+      <w:r>
+        <w:rPr>
+          <w:lang w:val="uk-UA"/>
+        </w:rPr>
+        <w:t>.</w:t>
+      </w:r>
+    </w:p>
+    <w:p>
+      <w:pPr>
+        <w:rPr>
+          <w:lang w:val="uk-UA"/>
+        </w:rPr>
+      </w:pPr>
+      <w:proofErr w:type="spellStart"/>
+      <w:r>
+        <w:rPr>
+          <w:b/>
+          <w:lang w:val="uk-UA"/>
+        </w:rPr>
+        <w:lastRenderedPageBreak/>
+        <w:t>Success</w:t>
+      </w:r>
+      <w:proofErr w:type="spellEnd"/>
+      <w:r>
+        <w:rPr>
+          <w:b/>
+          <w:lang w:val="uk-UA"/>
+        </w:rPr>
+        <w:t xml:space="preserve"> </w:t>
+      </w:r>
+      <w:proofErr w:type="spellStart"/>
+      <w:r>
+        <w:rPr>
+          <w:b/>
+          <w:lang w:val="uk-UA"/>
+        </w:rPr>
+        <w:t>Scenario</w:t>
+      </w:r>
+      <w:proofErr w:type="spellEnd"/>
+      <w:r>
+        <w:rPr>
+          <w:b/>
+          <w:lang w:val="uk-UA"/>
+        </w:rPr>
+        <w:t>:</w:t>
+      </w:r>
+      <w:r>
+        <w:rPr>
+          <w:b/>
+          <w:lang w:val="uk-UA"/>
+        </w:rPr>
+        <w:t xml:space="preserve"> </w:t>
+      </w:r>
+      <w:r>
+        <w:rPr>
+          <w:lang w:val="uk-UA"/>
+        </w:rPr>
+        <w:t>С</w:t>
+      </w:r>
+      <w:r>
+        <w:rPr>
+          <w:lang w:val="uk-UA"/>
+        </w:rPr>
+        <w:t>творюється запис про лабораторну роботу, створюються тригери для нагадувань, відображається вікно з інформацією про лабораторну роботу.</w:t>
+      </w:r>
+    </w:p>
+    <w:p>
+      <w:pPr>
+        <w:rPr>
+          <w:b/>
+          <w:lang w:val="uk-UA"/>
+        </w:rPr>
+      </w:pPr>
+      <w:proofErr w:type="spellStart"/>
+      <w:r>
+        <w:rPr>
+          <w:b/>
+          <w:lang w:val="uk-UA"/>
+        </w:rPr>
+        <w:t>Extensions</w:t>
+      </w:r>
+      <w:proofErr w:type="spellEnd"/>
+      <w:r>
+        <w:rPr>
+          <w:b/>
+          <w:lang w:val="uk-UA"/>
+        </w:rPr>
+        <w:t>:</w:t>
+      </w:r>
+      <w:r>
+        <w:rPr>
+          <w:b/>
+          <w:lang w:val="uk-UA"/>
+        </w:rPr>
+        <w:t xml:space="preserve"> -</w:t>
+      </w:r>
+    </w:p>
+    <w:p>
+      <w:pPr>
+        <w:pStyle w:val="4"/>
+      </w:pPr>
+      <w:r>
+        <w:t>Видалення лабораторної роботи (1)</w:t>
+      </w:r>
+    </w:p>
+    <w:p>
+      <w:pPr>
+        <w:rPr>
+          <w:lang w:val="uk-UA"/>
+        </w:rPr>
+      </w:pPr>
+      <w:r>
+        <w:rPr>
+          <w:b/>
+          <w:lang w:val="uk-UA"/>
+        </w:rPr>
+        <w:t xml:space="preserve">ID: </w:t>
+      </w:r>
+      <w:r>
+        <w:rPr>
+          <w:lang w:val="uk-UA"/>
+        </w:rPr>
+        <w:t>UC5</w:t>
+      </w:r>
+    </w:p>
+    <w:p>
+      <w:pPr>
+        <w:rPr>
+          <w:lang w:val="uk-UA"/>
+        </w:rPr>
+      </w:pPr>
+      <w:proofErr w:type="spellStart"/>
+      <w:r>
+        <w:rPr>
+          <w:b/>
+          <w:lang w:val="uk-UA"/>
+        </w:rPr>
+        <w:t>Title</w:t>
+      </w:r>
+      <w:proofErr w:type="spellEnd"/>
+      <w:r>
+        <w:rPr>
+          <w:b/>
+          <w:lang w:val="uk-UA"/>
+        </w:rPr>
+        <w:t>:</w:t>
+      </w:r>
+      <w:r>
+        <w:rPr>
+          <w:b/>
+          <w:lang w:val="uk-UA"/>
+        </w:rPr>
+        <w:t xml:space="preserve"> </w:t>
+      </w:r>
+      <w:r>
+        <w:rPr>
+          <w:b/>
+          <w:lang w:val="en-US"/>
+        </w:rPr>
+        <w:t>Deleting</w:t>
+      </w:r>
+      <w:r>
+        <w:rPr>
+          <w:b/>
+          <w:lang w:val="uk-UA"/>
+        </w:rPr>
+        <w:t xml:space="preserve"> </w:t>
+      </w:r>
+      <w:r>
+        <w:rPr>
+          <w:b/>
+          <w:lang w:val="en-US"/>
+        </w:rPr>
+        <w:t>Lab</w:t>
+      </w:r>
+    </w:p>
+    <w:p>
+      <w:pPr>
+        <w:rPr>
+          <w:lang w:val="uk-UA"/>
+        </w:rPr>
+      </w:pPr>
+      <w:proofErr w:type="spellStart"/>
+      <w:r>
+        <w:rPr>
+          <w:b/>
+          <w:lang w:val="uk-UA"/>
+        </w:rPr>
+        <w:t>Preconditions</w:t>
+      </w:r>
+      <w:proofErr w:type="spellEnd"/>
+      <w:r>
+        <w:rPr>
+          <w:b/>
+          <w:lang w:val="uk-UA"/>
+        </w:rPr>
+        <w:t>:</w:t>
+      </w:r>
+      <w:r>
+        <w:rPr>
+          <w:b/>
+          <w:lang w:val="uk-UA"/>
+        </w:rPr>
+        <w:t xml:space="preserve"> </w:t>
+      </w:r>
+      <w:r>
+        <w:rPr>
+          <w:lang w:val="uk-UA"/>
+        </w:rPr>
+        <w:t>Відображається вікно з інформацією про лабораторну роботу</w:t>
+      </w:r>
+    </w:p>
+    <w:p>
+      <w:pPr>
+        <w:rPr>
+          <w:lang w:val="uk-UA"/>
+        </w:rPr>
+      </w:pPr>
+      <w:proofErr w:type="spellStart"/>
+      <w:r>
+        <w:rPr>
+          <w:b/>
+          <w:lang w:val="uk-UA"/>
+        </w:rPr>
+        <w:t>Trigger</w:t>
+      </w:r>
+      <w:proofErr w:type="spellEnd"/>
+      <w:r>
+        <w:rPr>
+          <w:b/>
+          <w:lang w:val="uk-UA"/>
+        </w:rPr>
+        <w:t>:</w:t>
+      </w:r>
+      <w:r>
+        <w:rPr>
+          <w:b/>
+          <w:lang w:val="uk-UA"/>
+        </w:rPr>
+        <w:t xml:space="preserve"> </w:t>
+      </w:r>
+      <w:r>
+        <w:rPr>
+          <w:lang w:val="uk-UA"/>
+        </w:rPr>
+        <w:t>Нати</w:t>
+      </w:r>
+      <w:r>
+        <w:rPr>
+          <w:lang w:val="uk-UA"/>
+        </w:rPr>
+        <w:t>снута кнопка «Видалити» (іконка корзини)</w:t>
+      </w:r>
+    </w:p>
+    <w:p>
+      <w:pPr>
+        <w:rPr>
+          <w:lang w:val="uk-UA"/>
+        </w:rPr>
+      </w:pPr>
+      <w:proofErr w:type="spellStart"/>
+      <w:r>
+        <w:rPr>
+          <w:b/>
+          <w:lang w:val="uk-UA"/>
+        </w:rPr>
+        <w:t>Postconditions</w:t>
+      </w:r>
+      <w:proofErr w:type="spellEnd"/>
+      <w:r>
+        <w:rPr>
+          <w:b/>
+          <w:lang w:val="uk-UA"/>
+        </w:rPr>
+        <w:t>:</w:t>
+      </w:r>
+      <w:r>
+        <w:rPr>
+          <w:b/>
+          <w:lang w:val="uk-UA"/>
+        </w:rPr>
+        <w:t xml:space="preserve"> </w:t>
+      </w:r>
+      <w:r>
+        <w:rPr>
+          <w:lang w:val="uk-UA"/>
+        </w:rPr>
+        <w:t>В спливаючому вікні</w:t>
+      </w:r>
+      <w:r>
+        <w:rPr>
+          <w:lang w:val="uk-UA"/>
+        </w:rPr>
+        <w:t xml:space="preserve"> «Ви впевнені що бажаєте видалити дану лабораторну роботу?» натиснута кнопка «Так»</w:t>
+      </w:r>
+      <w:r>
+        <w:rPr>
+          <w:b/>
+          <w:lang w:val="uk-UA"/>
+        </w:rPr>
+        <w:t xml:space="preserve"> </w:t>
+      </w:r>
+    </w:p>
+    <w:p>
+      <w:pPr>
+        <w:rPr>
+          <w:b/>
+          <w:lang w:val="uk-UA"/>
+        </w:rPr>
+      </w:pPr>
+      <w:proofErr w:type="spellStart"/>
+      <w:r>
+        <w:rPr>
+          <w:b/>
+          <w:lang w:val="uk-UA"/>
+        </w:rPr>
+        <w:t>Success</w:t>
+      </w:r>
+      <w:proofErr w:type="spellEnd"/>
+      <w:r>
+        <w:rPr>
+          <w:b/>
+          <w:lang w:val="uk-UA"/>
+        </w:rPr>
+        <w:t xml:space="preserve"> </w:t>
+      </w:r>
+      <w:proofErr w:type="spellStart"/>
+      <w:r>
+        <w:rPr>
+          <w:b/>
+          <w:lang w:val="uk-UA"/>
+        </w:rPr>
+        <w:t>Scenario</w:t>
+      </w:r>
+      <w:proofErr w:type="spellEnd"/>
+      <w:r>
+        <w:rPr>
+          <w:b/>
+          <w:lang w:val="uk-UA"/>
+        </w:rPr>
+        <w:t>:</w:t>
+      </w:r>
+      <w:r>
+        <w:rPr>
+          <w:b/>
+          <w:lang w:val="uk-UA"/>
+        </w:rPr>
+        <w:t xml:space="preserve"> </w:t>
+      </w:r>
+      <w:r>
+        <w:rPr>
+          <w:lang w:val="uk-UA"/>
+        </w:rPr>
+        <w:t>Лабораторна робота</w:t>
+      </w:r>
+      <w:r>
+        <w:rPr>
+          <w:lang w:val="uk-UA"/>
+        </w:rPr>
+        <w:t xml:space="preserve">, тригери з нагадуванням про дану лабораторну роботу </w:t>
+      </w:r>
+      <w:r>
+        <w:rPr>
+          <w:lang w:val="uk-UA"/>
+        </w:rPr>
+        <w:t>видаляється з системи</w:t>
+      </w:r>
+      <w:r>
+        <w:rPr>
+          <w:lang w:val="uk-UA"/>
+        </w:rPr>
+        <w:t xml:space="preserve">. Відображається </w:t>
+      </w:r>
+      <w:proofErr w:type="spellStart"/>
+      <w:r>
+        <w:rPr>
+          <w:lang w:val="uk-UA"/>
+        </w:rPr>
+        <w:t>віджет</w:t>
+      </w:r>
+      <w:proofErr w:type="spellEnd"/>
+      <w:r>
+        <w:rPr>
+          <w:lang w:val="uk-UA"/>
+        </w:rPr>
+        <w:t>-календар.</w:t>
+      </w:r>
+    </w:p>
+    <w:p>
+      <w:pPr>
+        <w:rPr>
+          <w:lang w:val="uk-UA"/>
+        </w:rPr>
+      </w:pPr>
+      <w:r>
+        <w:rPr>
+          <w:b/>
+          <w:lang w:val="en-US"/>
+        </w:rPr>
+        <w:t>Cancel</w:t>
+      </w:r>
+      <w:r>
+        <w:rPr>
+          <w:b/>
+          <w:lang w:val="uk-UA"/>
+        </w:rPr>
+        <w:t xml:space="preserve"> </w:t>
+      </w:r>
+      <w:proofErr w:type="spellStart"/>
+      <w:r>
+        <w:rPr>
+          <w:b/>
+          <w:lang w:val="uk-UA"/>
+        </w:rPr>
+        <w:t>Scenario</w:t>
+      </w:r>
+      <w:proofErr w:type="spellEnd"/>
+      <w:r>
+        <w:rPr>
+          <w:b/>
+          <w:lang w:val="uk-UA"/>
+        </w:rPr>
+        <w:t>:</w:t>
+      </w:r>
+      <w:r>
+        <w:rPr>
+          <w:b/>
+          <w:lang w:val="uk-UA"/>
+        </w:rPr>
+        <w:t xml:space="preserve"> </w:t>
+      </w:r>
+      <w:r>
+        <w:rPr>
+          <w:lang w:val="uk-UA"/>
+        </w:rPr>
+        <w:t>Видалення не відбуваєтьс</w:t>
+      </w:r>
+      <w:bookmarkStart w:id="30" w:name="_GoBack"/>
+      <w:bookmarkEnd w:id="30"/>
+      <w:r>
+        <w:rPr>
+          <w:lang w:val="uk-UA"/>
+        </w:rPr>
+        <w:t>я</w:t>
+      </w:r>
+      <w:r>
+        <w:rPr>
+          <w:lang w:val="uk-UA"/>
+        </w:rPr>
+        <w:t>, спливаюче вікно зникає.</w:t>
+      </w:r>
+    </w:p>
+    <w:p>
+      <w:pPr>
+        <w:rPr>
+          <w:b/>
+          <w:lang w:val="uk-UA"/>
+        </w:rPr>
+      </w:pPr>
+      <w:proofErr w:type="spellStart"/>
+      <w:r>
+        <w:rPr>
+          <w:b/>
+          <w:lang w:val="uk-UA"/>
+        </w:rPr>
+        <w:t>Extensions</w:t>
+      </w:r>
+      <w:proofErr w:type="spellEnd"/>
+      <w:r>
+        <w:rPr>
+          <w:b/>
+          <w:lang w:val="uk-UA"/>
+        </w:rPr>
+        <w:t>:</w:t>
+      </w:r>
+      <w:r>
+        <w:rPr>
+          <w:b/>
+          <w:lang w:val="uk-UA"/>
+        </w:rPr>
+        <w:t xml:space="preserve"> -</w:t>
+      </w:r>
+    </w:p>
+    <w:p>
+      <w:pPr>
+        <w:pStyle w:val="4"/>
+      </w:pPr>
+      <w:r>
         <w:t>(перелічити)</w:t>
       </w:r>
     </w:p>
@@ -7057,21 +9157,30 @@
         <w:rPr>
           <w:lang w:val="uk-UA"/>
         </w:rPr>
-        <w:t>UC2</w:t>
-      </w:r>
-    </w:p>
-    <w:p>
-      <w:pPr>
-        <w:rPr>
-          <w:lang w:val="uk-UA"/>
-        </w:rPr>
-      </w:pPr>
-      <w:r>
-        <w:rPr>
-          <w:b/>
-          <w:lang w:val="uk-UA"/>
-        </w:rPr>
-        <w:t>Title:</w:t>
+        <w:t>UC6</w:t>
+      </w:r>
+    </w:p>
+    <w:p>
+      <w:pPr>
+        <w:rPr>
+          <w:lang w:val="uk-UA"/>
+        </w:rPr>
+      </w:pPr>
+      <w:proofErr w:type="spellStart"/>
+      <w:r>
+        <w:rPr>
+          <w:b/>
+          <w:lang w:val="uk-UA"/>
+        </w:rPr>
+        <w:t>Title</w:t>
+      </w:r>
+      <w:proofErr w:type="spellEnd"/>
+      <w:r>
+        <w:rPr>
+          <w:b/>
+          <w:lang w:val="uk-UA"/>
+        </w:rPr>
+        <w:t>:</w:t>
       </w:r>
       <w:r>
         <w:rPr>
@@ -7087,70 +9196,140 @@
           <w:lang w:val="uk-UA"/>
         </w:rPr>
       </w:pPr>
-      <w:r>
-        <w:rPr>
-          <w:b/>
-          <w:lang w:val="uk-UA"/>
-        </w:rPr>
-        <w:t>Preconditions:</w:t>
-      </w:r>
-    </w:p>
-    <w:p>
-      <w:pPr>
-        <w:rPr>
-          <w:lang w:val="uk-UA"/>
-        </w:rPr>
-      </w:pPr>
-      <w:r>
-        <w:rPr>
-          <w:b/>
-          <w:lang w:val="uk-UA"/>
-        </w:rPr>
-        <w:t>Trigger:</w:t>
-      </w:r>
-    </w:p>
-    <w:p>
-      <w:pPr>
-        <w:rPr>
-          <w:lang w:val="uk-UA"/>
-        </w:rPr>
-      </w:pPr>
-      <w:r>
-        <w:rPr>
-          <w:b/>
-          <w:lang w:val="uk-UA"/>
-        </w:rPr>
-        <w:t>Postconditions:</w:t>
-      </w:r>
-    </w:p>
-    <w:p>
-      <w:pPr>
-        <w:rPr>
-          <w:lang w:val="uk-UA"/>
-        </w:rPr>
-      </w:pPr>
-      <w:r>
-        <w:rPr>
-          <w:b/>
-          <w:lang w:val="uk-UA"/>
-        </w:rPr>
-        <w:t>Success Scenario:</w:t>
-      </w:r>
-    </w:p>
-    <w:p>
-      <w:pPr>
-        <w:rPr>
-          <w:b/>
-          <w:lang w:val="uk-UA"/>
-        </w:rPr>
-      </w:pPr>
-      <w:r>
-        <w:rPr>
-          <w:b/>
-          <w:lang w:val="uk-UA"/>
-        </w:rPr>
-        <w:t>Extensions:</w:t>
-      </w:r>
+      <w:proofErr w:type="spellStart"/>
+      <w:r>
+        <w:rPr>
+          <w:b/>
+          <w:lang w:val="uk-UA"/>
+        </w:rPr>
+        <w:t>Preconditions</w:t>
+      </w:r>
+      <w:proofErr w:type="spellEnd"/>
+      <w:r>
+        <w:rPr>
+          <w:b/>
+          <w:lang w:val="uk-UA"/>
+        </w:rPr>
+        <w:t>:</w:t>
+      </w:r>
+    </w:p>
+    <w:p>
+      <w:pPr>
+        <w:rPr>
+          <w:lang w:val="uk-UA"/>
+        </w:rPr>
+      </w:pPr>
+      <w:proofErr w:type="spellStart"/>
+      <w:r>
+        <w:rPr>
+          <w:b/>
+          <w:lang w:val="uk-UA"/>
+        </w:rPr>
+        <w:t>Trigger</w:t>
+      </w:r>
+      <w:proofErr w:type="spellEnd"/>
+      <w:r>
+        <w:rPr>
+          <w:b/>
+          <w:lang w:val="uk-UA"/>
+        </w:rPr>
+        <w:t>:</w:t>
+      </w:r>
+    </w:p>
+    <w:p>
+      <w:pPr>
+        <w:rPr>
+          <w:lang w:val="uk-UA"/>
+        </w:rPr>
+      </w:pPr>
+      <w:proofErr w:type="spellStart"/>
+      <w:r>
+        <w:rPr>
+          <w:b/>
+          <w:lang w:val="uk-UA"/>
+        </w:rPr>
+        <w:t>Postconditions</w:t>
+      </w:r>
+      <w:proofErr w:type="spellEnd"/>
+      <w:r>
+        <w:rPr>
+          <w:b/>
+          <w:lang w:val="uk-UA"/>
+        </w:rPr>
+        <w:t>:</w:t>
+      </w:r>
+    </w:p>
+    <w:p>
+      <w:pPr>
+        <w:rPr>
+          <w:lang w:val="uk-UA"/>
+        </w:rPr>
+      </w:pPr>
+      <w:proofErr w:type="spellStart"/>
+      <w:r>
+        <w:rPr>
+          <w:b/>
+          <w:lang w:val="uk-UA"/>
+        </w:rPr>
+        <w:t>Success</w:t>
+      </w:r>
+      <w:proofErr w:type="spellEnd"/>
+      <w:r>
+        <w:rPr>
+          <w:b/>
+          <w:lang w:val="uk-UA"/>
+        </w:rPr>
+        <w:t xml:space="preserve"> </w:t>
+      </w:r>
+      <w:proofErr w:type="spellStart"/>
+      <w:r>
+        <w:rPr>
+          <w:b/>
+          <w:lang w:val="uk-UA"/>
+        </w:rPr>
+        <w:t>Scenario</w:t>
+      </w:r>
+      <w:proofErr w:type="spellEnd"/>
+      <w:r>
+        <w:rPr>
+          <w:b/>
+          <w:lang w:val="uk-UA"/>
+        </w:rPr>
+        <w:t>:</w:t>
+      </w:r>
+    </w:p>
+    <w:p>
+      <w:pPr>
+        <w:rPr>
+          <w:b/>
+          <w:lang w:val="uk-UA"/>
+        </w:rPr>
+      </w:pPr>
+      <w:proofErr w:type="spellStart"/>
+      <w:r>
+        <w:rPr>
+          <w:b/>
+          <w:lang w:val="uk-UA"/>
+        </w:rPr>
+        <w:lastRenderedPageBreak/>
+        <w:t>Extensions</w:t>
+      </w:r>
+      <w:proofErr w:type="spellEnd"/>
+      <w:r>
+        <w:rPr>
+          <w:b/>
+          <w:lang w:val="uk-UA"/>
+        </w:rPr>
+        <w:t>:</w:t>
+      </w:r>
+    </w:p>
+    <w:p>
+      <w:pPr>
+        <w:rPr>
+          <w:b/>
+          <w:lang w:val="uk-UA"/>
+        </w:rPr>
+      </w:pPr>
     </w:p>
     <w:p>
       <w:pPr>
@@ -7189,12 +9368,12 @@
       <w:pPr>
         <w:pStyle w:val="2"/>
       </w:pPr>
-      <w:bookmarkStart w:id="30" w:name="_Toc528188464"/>
+      <w:bookmarkStart w:id="31" w:name="_Toc528188464"/>
       <w:r>
         <w:lastRenderedPageBreak/>
         <w:t>Вимоги до бази даних</w:t>
       </w:r>
-      <w:bookmarkEnd w:id="30"/>
+      <w:bookmarkEnd w:id="31"/>
     </w:p>
     <w:p>
       <w:pPr>
@@ -7211,27 +9390,45 @@
         </w:rPr>
         <w:t>(</w:t>
       </w:r>
+      <w:proofErr w:type="spellStart"/>
       <w:r>
         <w:rPr>
           <w:highlight w:val="yellow"/>
           <w:lang w:val="uk-UA"/>
         </w:rPr>
-        <w:t xml:space="preserve">намаювати </w:t>
-      </w:r>
+        <w:t>намаювати</w:t>
+      </w:r>
+      <w:proofErr w:type="spellEnd"/>
       <w:r>
         <w:rPr>
           <w:highlight w:val="yellow"/>
           <w:lang w:val="uk-UA"/>
         </w:rPr>
-        <w:t>ER-діаграмм</w:t>
+        <w:t xml:space="preserve"> </w:t>
       </w:r>
       <w:r>
         <w:rPr>
           <w:highlight w:val="yellow"/>
           <w:lang w:val="uk-UA"/>
         </w:rPr>
+        <w:t>ER-</w:t>
+      </w:r>
+      <w:proofErr w:type="spellStart"/>
+      <w:r>
+        <w:rPr>
+          <w:highlight w:val="yellow"/>
+          <w:lang w:val="uk-UA"/>
+        </w:rPr>
+        <w:t>діаграмм</w:t>
+      </w:r>
+      <w:r>
+        <w:rPr>
+          <w:highlight w:val="yellow"/>
+          <w:lang w:val="uk-UA"/>
+        </w:rPr>
         <w:t>у</w:t>
       </w:r>
+      <w:proofErr w:type="spellEnd"/>
       <w:r>
         <w:rPr>
           <w:highlight w:val="yellow"/>
@@ -7396,7 +9593,23 @@
           <w:highlight w:val="yellow"/>
           <w:lang w:val="uk-UA"/>
         </w:rPr>
-        <w:t>Т.6 Таблиця зв’язків між лабораторною роботою та проміжними нагадуваннями (ключ, ключ проміжного нагадування (Т.5))</w:t>
+        <w:t xml:space="preserve">Т.6 Таблиця </w:t>
+      </w:r>
+      <w:proofErr w:type="spellStart"/>
+      <w:r>
+        <w:rPr>
+          <w:highlight w:val="yellow"/>
+          <w:lang w:val="uk-UA"/>
+        </w:rPr>
+        <w:t>зв’язків</w:t>
+      </w:r>
+      <w:proofErr w:type="spellEnd"/>
+      <w:r>
+        <w:rPr>
+          <w:highlight w:val="yellow"/>
+          <w:lang w:val="uk-UA"/>
+        </w:rPr>
+        <w:t xml:space="preserve"> між лабораторною роботою та проміжними нагадуваннями (ключ, ключ проміжного нагадування (Т.5))</w:t>
       </w:r>
     </w:p>
     <w:p>
@@ -7412,10 +9625,24 @@
           <w:highlight w:val="yellow"/>
           <w:lang w:val="uk-UA"/>
         </w:rPr>
-        <w:t xml:space="preserve">Т.7 Таблиця лабораторних робіт (ключ дисципліни (Т.2), ключ номеру (Т.3), Дата та час здачі, ключ стану(Т.1), ключ таблиці зв’язків з проміжними нагадуваннями (Т.6), ключ короткого опису (Т.4), ключ завдання(Т.4), ключ вимог(Т.4)) </w:t>
-      </w:r>
-      <w:bookmarkStart w:id="31" w:name="_GoBack"/>
-      <w:bookmarkEnd w:id="31"/>
+        <w:t xml:space="preserve">Т.7 Таблиця лабораторних робіт (ключ дисципліни (Т.2), ключ номеру (Т.3), Дата та час здачі, ключ стану(Т.1), ключ таблиці </w:t>
+      </w:r>
+      <w:proofErr w:type="spellStart"/>
+      <w:r>
+        <w:rPr>
+          <w:highlight w:val="yellow"/>
+          <w:lang w:val="uk-UA"/>
+        </w:rPr>
+        <w:t>зв’язків</w:t>
+      </w:r>
+      <w:proofErr w:type="spellEnd"/>
+      <w:r>
+        <w:rPr>
+          <w:highlight w:val="yellow"/>
+          <w:lang w:val="uk-UA"/>
+        </w:rPr>
+        <w:t xml:space="preserve"> з проміжними нагадуваннями (Т.6), ключ короткого опису (Т.4), ключ завдання(Т.4), ключ вимог(Т.4)) </w:t>
+      </w:r>
     </w:p>
     <w:p>
       <w:pPr>
@@ -7467,7 +9694,21 @@
         <w:rPr>
           <w:lang w:val="uk-UA"/>
         </w:rPr>
-        <w:t>Користувач має мати можливість фільтрувати відображення лабораторних робіт за співпадінням тексту, що був введений у спеціальне поле для фільтрації, та між назвами дисциплін, що зберігаються у БД.</w:t>
+        <w:t xml:space="preserve">Користувач має мати можливість фільтрувати відображення лабораторних робіт за </w:t>
+      </w:r>
+      <w:proofErr w:type="spellStart"/>
+      <w:r>
+        <w:rPr>
+          <w:lang w:val="uk-UA"/>
+        </w:rPr>
+        <w:t>співпадінням</w:t>
+      </w:r>
+      <w:proofErr w:type="spellEnd"/>
+      <w:r>
+        <w:rPr>
+          <w:lang w:val="uk-UA"/>
+        </w:rPr>
+        <w:t xml:space="preserve"> тексту, що був введений у спеціальне поле для фільтрації, та між назвами дисциплін, що зберігаються у БД.</w:t>
       </w:r>
     </w:p>
     <w:p>
@@ -7489,7 +9730,21 @@
         <w:rPr>
           <w:lang w:val="uk-UA"/>
         </w:rPr>
-        <w:t xml:space="preserve">Користувач має мати можливість фільтрувати відображення лабораторних робіт за співпадінням номеру, що був введений у спеціальне поле для фільтрації, та між номерами лабораторних робіт, що зберігаються </w:t>
+        <w:t xml:space="preserve">Користувач має мати можливість фільтрувати відображення лабораторних робіт за </w:t>
+      </w:r>
+      <w:proofErr w:type="spellStart"/>
+      <w:r>
+        <w:rPr>
+          <w:lang w:val="uk-UA"/>
+        </w:rPr>
+        <w:t>співпадінням</w:t>
+      </w:r>
+      <w:proofErr w:type="spellEnd"/>
+      <w:r>
+        <w:rPr>
+          <w:lang w:val="uk-UA"/>
+        </w:rPr>
+        <w:t xml:space="preserve"> номеру, що був введений у спеціальне поле для фільтрації, та між номерами лабораторних робіт, що зберігаються </w:t>
       </w:r>
       <w:r>
         <w:rPr>
@@ -7558,7 +9813,21 @@
         <w:rPr>
           <w:lang w:val="uk-UA"/>
         </w:rPr>
-        <w:t xml:space="preserve">Користувач має мати можливість фільтрувати відображення лабораторних робіт за співпадінням </w:t>
+        <w:t xml:space="preserve">Користувач має мати можливість фільтрувати відображення лабораторних робіт за </w:t>
+      </w:r>
+      <w:proofErr w:type="spellStart"/>
+      <w:r>
+        <w:rPr>
+          <w:lang w:val="uk-UA"/>
+        </w:rPr>
+        <w:t>співпадінням</w:t>
+      </w:r>
+      <w:proofErr w:type="spellEnd"/>
+      <w:r>
+        <w:rPr>
+          <w:lang w:val="uk-UA"/>
+        </w:rPr>
+        <w:t xml:space="preserve"> </w:t>
       </w:r>
       <w:r>
         <w:rPr>
@@ -7588,7 +9857,21 @@
         <w:rPr>
           <w:lang w:val="uk-UA"/>
         </w:rPr>
-        <w:t xml:space="preserve">доступних у випадаючому списку </w:t>
+        <w:t xml:space="preserve">доступних у </w:t>
+      </w:r>
+      <w:proofErr w:type="spellStart"/>
+      <w:r>
+        <w:rPr>
+          <w:lang w:val="uk-UA"/>
+        </w:rPr>
+        <w:t>випадаючому</w:t>
+      </w:r>
+      <w:proofErr w:type="spellEnd"/>
+      <w:r>
+        <w:rPr>
+          <w:lang w:val="uk-UA"/>
+        </w:rPr>
+        <w:t xml:space="preserve"> списку </w:t>
       </w:r>
       <w:r>
         <w:rPr>
@@ -7722,7 +10005,7 @@
           <w:rPr>
             <w:noProof/>
           </w:rPr>
-          <w:t>17</w:t>
+          <w:t>21</w:t>
         </w:r>
         <w:r>
           <w:rPr>
@@ -8856,6 +11139,156 @@
     <w:abstractNumId w:val="5"/>
   </w:num>
   <w:num w:numId="11">
+    <w:abstractNumId w:val="0"/>
+    <w:lvlOverride w:ilvl="0">
+      <w:startOverride w:val="1"/>
+    </w:lvlOverride>
+    <w:lvlOverride w:ilvl="1">
+      <w:startOverride w:val="1"/>
+    </w:lvlOverride>
+    <w:lvlOverride w:ilvl="2">
+      <w:startOverride w:val="1"/>
+    </w:lvlOverride>
+    <w:lvlOverride w:ilvl="3">
+      <w:startOverride w:val="1"/>
+    </w:lvlOverride>
+    <w:lvlOverride w:ilvl="4">
+      <w:startOverride w:val="1"/>
+    </w:lvlOverride>
+    <w:lvlOverride w:ilvl="5">
+      <w:startOverride w:val="1"/>
+    </w:lvlOverride>
+    <w:lvlOverride w:ilvl="6">
+      <w:startOverride w:val="1"/>
+    </w:lvlOverride>
+    <w:lvlOverride w:ilvl="7">
+      <w:startOverride w:val="1"/>
+    </w:lvlOverride>
+    <w:lvlOverride w:ilvl="8">
+      <w:startOverride w:val="1"/>
+    </w:lvlOverride>
+  </w:num>
+  <w:num w:numId="12">
+    <w:abstractNumId w:val="0"/>
+    <w:lvlOverride w:ilvl="0">
+      <w:startOverride w:val="1"/>
+    </w:lvlOverride>
+    <w:lvlOverride w:ilvl="1">
+      <w:startOverride w:val="1"/>
+    </w:lvlOverride>
+    <w:lvlOverride w:ilvl="2">
+      <w:startOverride w:val="1"/>
+    </w:lvlOverride>
+    <w:lvlOverride w:ilvl="3">
+      <w:startOverride w:val="1"/>
+    </w:lvlOverride>
+    <w:lvlOverride w:ilvl="4">
+      <w:startOverride w:val="1"/>
+    </w:lvlOverride>
+    <w:lvlOverride w:ilvl="5">
+      <w:startOverride w:val="1"/>
+    </w:lvlOverride>
+    <w:lvlOverride w:ilvl="6">
+      <w:startOverride w:val="1"/>
+    </w:lvlOverride>
+    <w:lvlOverride w:ilvl="7">
+      <w:startOverride w:val="1"/>
+    </w:lvlOverride>
+    <w:lvlOverride w:ilvl="8">
+      <w:startOverride w:val="1"/>
+    </w:lvlOverride>
+  </w:num>
+  <w:num w:numId="13">
+    <w:abstractNumId w:val="0"/>
+    <w:lvlOverride w:ilvl="0">
+      <w:startOverride w:val="1"/>
+    </w:lvlOverride>
+    <w:lvlOverride w:ilvl="1">
+      <w:startOverride w:val="1"/>
+    </w:lvlOverride>
+    <w:lvlOverride w:ilvl="2">
+      <w:startOverride w:val="1"/>
+    </w:lvlOverride>
+    <w:lvlOverride w:ilvl="3">
+      <w:startOverride w:val="1"/>
+    </w:lvlOverride>
+    <w:lvlOverride w:ilvl="4">
+      <w:startOverride w:val="1"/>
+    </w:lvlOverride>
+    <w:lvlOverride w:ilvl="5">
+      <w:startOverride w:val="1"/>
+    </w:lvlOverride>
+    <w:lvlOverride w:ilvl="6">
+      <w:startOverride w:val="1"/>
+    </w:lvlOverride>
+    <w:lvlOverride w:ilvl="7">
+      <w:startOverride w:val="1"/>
+    </w:lvlOverride>
+    <w:lvlOverride w:ilvl="8">
+      <w:startOverride w:val="1"/>
+    </w:lvlOverride>
+  </w:num>
+  <w:num w:numId="14">
+    <w:abstractNumId w:val="0"/>
+    <w:lvlOverride w:ilvl="0">
+      <w:startOverride w:val="1"/>
+    </w:lvlOverride>
+    <w:lvlOverride w:ilvl="1">
+      <w:startOverride w:val="1"/>
+    </w:lvlOverride>
+    <w:lvlOverride w:ilvl="2">
+      <w:startOverride w:val="1"/>
+    </w:lvlOverride>
+    <w:lvlOverride w:ilvl="3">
+      <w:startOverride w:val="1"/>
+    </w:lvlOverride>
+    <w:lvlOverride w:ilvl="4">
+      <w:startOverride w:val="1"/>
+    </w:lvlOverride>
+    <w:lvlOverride w:ilvl="5">
+      <w:startOverride w:val="1"/>
+    </w:lvlOverride>
+    <w:lvlOverride w:ilvl="6">
+      <w:startOverride w:val="1"/>
+    </w:lvlOverride>
+    <w:lvlOverride w:ilvl="7">
+      <w:startOverride w:val="1"/>
+    </w:lvlOverride>
+    <w:lvlOverride w:ilvl="8">
+      <w:startOverride w:val="1"/>
+    </w:lvlOverride>
+  </w:num>
+  <w:num w:numId="15">
+    <w:abstractNumId w:val="0"/>
+    <w:lvlOverride w:ilvl="0">
+      <w:startOverride w:val="1"/>
+    </w:lvlOverride>
+    <w:lvlOverride w:ilvl="1">
+      <w:startOverride w:val="1"/>
+    </w:lvlOverride>
+    <w:lvlOverride w:ilvl="2">
+      <w:startOverride w:val="1"/>
+    </w:lvlOverride>
+    <w:lvlOverride w:ilvl="3">
+      <w:startOverride w:val="1"/>
+    </w:lvlOverride>
+    <w:lvlOverride w:ilvl="4">
+      <w:startOverride w:val="1"/>
+    </w:lvlOverride>
+    <w:lvlOverride w:ilvl="5">
+      <w:startOverride w:val="1"/>
+    </w:lvlOverride>
+    <w:lvlOverride w:ilvl="6">
+      <w:startOverride w:val="1"/>
+    </w:lvlOverride>
+    <w:lvlOverride w:ilvl="7">
+      <w:startOverride w:val="1"/>
+    </w:lvlOverride>
+    <w:lvlOverride w:ilvl="8">
+      <w:startOverride w:val="1"/>
+    </w:lvlOverride>
+  </w:num>
+  <w:num w:numId="16">
     <w:abstractNumId w:val="0"/>
     <w:lvlOverride w:ilvl="0">
       <w:startOverride w:val="1"/>

</xml_diff>

<commit_message>
Add hibernate support simple dao entities Other fixes
</commit_message>
<xml_diff>
--- a/documents/SRS_LabTime.docx
+++ b/documents/SRS_LabTime.docx
@@ -131,8 +131,6 @@
         </w:rPr>
         <w:t>8</w:t>
       </w:r>
-      <w:bookmarkStart w:id="0" w:name="_GoBack"/>
-      <w:bookmarkEnd w:id="0"/>
     </w:p>
     <w:p>
       <w:pPr>
@@ -149,7 +147,7 @@
         <w:br w:type="page"/>
       </w:r>
     </w:p>
-    <w:bookmarkStart w:id="1" w:name="_Toc532749822" w:displacedByCustomXml="next"/>
+    <w:bookmarkStart w:id="0" w:name="_Toc532749822" w:displacedByCustomXml="next"/>
     <w:sdt>
       <w:sdtPr>
         <w:rPr>
@@ -175,10 +173,10 @@
         </w:rPr>
       </w:sdtEndPr>
       <w:sdtContent>
-        <w:bookmarkStart w:id="2" w:name="_Toc527227312" w:displacedByCustomXml="prev"/>
-        <w:bookmarkStart w:id="3" w:name="_Toc527227906" w:displacedByCustomXml="prev"/>
-        <w:bookmarkStart w:id="4" w:name="_Toc527227962" w:displacedByCustomXml="prev"/>
-        <w:bookmarkStart w:id="5" w:name="_Toc527231323" w:displacedByCustomXml="prev"/>
+        <w:bookmarkStart w:id="1" w:name="_Toc527227962" w:displacedByCustomXml="prev"/>
+        <w:bookmarkStart w:id="2" w:name="_Toc527227906" w:displacedByCustomXml="prev"/>
+        <w:bookmarkStart w:id="3" w:name="_Toc527227312" w:displacedByCustomXml="prev"/>
+        <w:bookmarkStart w:id="4" w:name="_Toc527231323" w:displacedByCustomXml="prev"/>
         <w:p>
           <w:pPr>
             <w:pStyle w:val="1"/>
@@ -194,10 +192,10 @@
           <w:r>
             <w:t>ЗМІСТ</w:t>
           </w:r>
-          <w:bookmarkEnd w:id="1"/>
-          <w:bookmarkEnd w:id="4"/>
+          <w:bookmarkEnd w:id="0"/>
           <w:bookmarkEnd w:id="3"/>
           <w:bookmarkEnd w:id="2"/>
+          <w:bookmarkEnd w:id="1"/>
           <w:r>
             <w:fldChar w:fldCharType="begin"/>
           </w:r>
@@ -3487,7 +3485,7 @@
         </w:p>
       </w:sdtContent>
     </w:sdt>
-    <w:bookmarkEnd w:id="5" w:displacedByCustomXml="prev"/>
+    <w:bookmarkEnd w:id="4" w:displacedByCustomXml="prev"/>
     <w:p>
       <w:pPr>
         <w:spacing w:after="200" w:line="276" w:lineRule="auto"/>
@@ -3512,46 +3510,46 @@
       <w:pPr>
         <w:pStyle w:val="1"/>
       </w:pPr>
-      <w:bookmarkStart w:id="6" w:name="_Toc532749823"/>
+      <w:bookmarkStart w:id="5" w:name="_Toc532749823"/>
       <w:r>
         <w:lastRenderedPageBreak/>
         <w:t>ВСТУП</w:t>
       </w:r>
+      <w:bookmarkEnd w:id="5"/>
+    </w:p>
+    <w:p>
+      <w:pPr>
+        <w:pStyle w:val="2"/>
+      </w:pPr>
+      <w:bookmarkStart w:id="6" w:name="_Toc532749824"/>
+      <w:r>
+        <w:t>Призначення</w:t>
+      </w:r>
       <w:bookmarkEnd w:id="6"/>
     </w:p>
     <w:p>
       <w:pPr>
+        <w:ind w:firstLine="709"/>
+        <w:rPr>
+          <w:lang w:val="uk-UA"/>
+        </w:rPr>
+      </w:pPr>
+      <w:r>
+        <w:rPr>
+          <w:lang w:val="uk-UA"/>
+        </w:rPr>
+        <w:t xml:space="preserve">Дана специфікація вимог до програмного забезпечення описує функціональні та нефункціональні вимоги до інформаційної системи LabTime. </w:t>
+      </w:r>
+    </w:p>
+    <w:p>
+      <w:pPr>
         <w:pStyle w:val="2"/>
       </w:pPr>
-      <w:bookmarkStart w:id="7" w:name="_Toc532749824"/>
-      <w:r>
-        <w:t>Призначення</w:t>
+      <w:bookmarkStart w:id="7" w:name="_Toc532749825"/>
+      <w:r>
+        <w:t>Межі</w:t>
       </w:r>
       <w:bookmarkEnd w:id="7"/>
-    </w:p>
-    <w:p>
-      <w:pPr>
-        <w:ind w:firstLine="709"/>
-        <w:rPr>
-          <w:lang w:val="uk-UA"/>
-        </w:rPr>
-      </w:pPr>
-      <w:r>
-        <w:rPr>
-          <w:lang w:val="uk-UA"/>
-        </w:rPr>
-        <w:t xml:space="preserve">Дана специфікація вимог до програмного забезпечення описує функціональні та нефункціональні вимоги до інформаційної системи LabTime. </w:t>
-      </w:r>
-    </w:p>
-    <w:p>
-      <w:pPr>
-        <w:pStyle w:val="2"/>
-      </w:pPr>
-      <w:bookmarkStart w:id="8" w:name="_Toc532749825"/>
-      <w:r>
-        <w:t>Межі</w:t>
-      </w:r>
-      <w:bookmarkEnd w:id="8"/>
       <w:r>
         <w:t xml:space="preserve"> </w:t>
       </w:r>
@@ -3612,7 +3610,7 @@
           <w:iCs w:val="0"/>
         </w:rPr>
       </w:pPr>
-      <w:bookmarkStart w:id="9" w:name="_Toc532749826"/>
+      <w:bookmarkStart w:id="8" w:name="_Toc532749826"/>
       <w:r>
         <w:rPr>
           <w:rStyle w:val="ae"/>
@@ -3620,7 +3618,7 @@
         </w:rPr>
         <w:t>Короткий огляд</w:t>
       </w:r>
-      <w:bookmarkEnd w:id="9"/>
+      <w:bookmarkEnd w:id="8"/>
     </w:p>
     <w:p>
       <w:pPr>
@@ -3656,22 +3654,22 @@
       <w:pPr>
         <w:pStyle w:val="1"/>
       </w:pPr>
-      <w:bookmarkStart w:id="10" w:name="_Toc532749827"/>
+      <w:bookmarkStart w:id="9" w:name="_Toc532749827"/>
       <w:r>
         <w:lastRenderedPageBreak/>
         <w:t>ЗАГАЛЬНИЙ ОПИС</w:t>
       </w:r>
+      <w:bookmarkEnd w:id="9"/>
+    </w:p>
+    <w:p>
+      <w:pPr>
+        <w:pStyle w:val="2"/>
+      </w:pPr>
+      <w:bookmarkStart w:id="10" w:name="_Toc532749828"/>
+      <w:r>
+        <w:t>Перспектива продукту</w:t>
+      </w:r>
       <w:bookmarkEnd w:id="10"/>
-    </w:p>
-    <w:p>
-      <w:pPr>
-        <w:pStyle w:val="2"/>
-      </w:pPr>
-      <w:bookmarkStart w:id="11" w:name="_Toc532749828"/>
-      <w:r>
-        <w:t>Перспектива продукту</w:t>
-      </w:r>
-      <w:bookmarkEnd w:id="11"/>
     </w:p>
     <w:p>
       <w:pPr>
@@ -3839,13 +3837,62 @@
           <w:lang w:val="uk-UA"/>
         </w:rPr>
       </w:pPr>
-      <w:bookmarkStart w:id="12" w:name="_Toc532749829"/>
+      <w:bookmarkStart w:id="11" w:name="_Toc532749829"/>
       <w:r>
         <w:rPr>
           <w:lang w:val="uk-UA"/>
         </w:rPr>
         <w:t>Системні інтерфейси</w:t>
       </w:r>
+      <w:bookmarkEnd w:id="11"/>
+    </w:p>
+    <w:p>
+      <w:pPr>
+        <w:ind w:firstLine="708"/>
+        <w:rPr>
+          <w:lang w:val="uk-UA"/>
+        </w:rPr>
+      </w:pPr>
+      <w:r>
+        <w:rPr>
+          <w:highlight w:val="yellow"/>
+          <w:lang w:val="uk-UA"/>
+        </w:rPr>
+        <w:t>(Заплановано у наступних версіях програми)</w:t>
+      </w:r>
+      <w:r>
+        <w:rPr>
+          <w:lang w:val="uk-UA"/>
+        </w:rPr>
+        <w:t xml:space="preserve"> </w:t>
+      </w:r>
+      <w:r>
+        <w:rPr>
+          <w:lang w:val="uk-UA"/>
+        </w:rPr>
+        <w:t xml:space="preserve">За певних умов під час дій користувача, які детально описані в розділі функціональних вимог, LabTime може відсилати запити та отримувати відповіді від віддаленого </w:t>
+      </w:r>
+      <w:r>
+        <w:rPr>
+          <w:lang w:val="uk-UA"/>
+        </w:rPr>
+        <w:t>ресурсу із базою даних.</w:t>
+      </w:r>
+    </w:p>
+    <w:p>
+      <w:pPr>
+        <w:pStyle w:val="3"/>
+        <w:rPr>
+          <w:lang w:val="uk-UA"/>
+        </w:rPr>
+      </w:pPr>
+      <w:bookmarkStart w:id="12" w:name="_Toc532749830"/>
+      <w:r>
+        <w:rPr>
+          <w:lang w:val="uk-UA"/>
+        </w:rPr>
+        <w:t>Інтерфейси користувача</w:t>
+      </w:r>
       <w:bookmarkEnd w:id="12"/>
     </w:p>
     <w:p>
@@ -3857,28 +3904,57 @@
       </w:pPr>
       <w:r>
         <w:rPr>
-          <w:highlight w:val="yellow"/>
-          <w:lang w:val="uk-UA"/>
-        </w:rPr>
-        <w:t>(Заплановано у наступних версіях програми)</w:t>
-      </w:r>
-      <w:r>
-        <w:rPr>
-          <w:lang w:val="uk-UA"/>
-        </w:rPr>
-        <w:t xml:space="preserve"> </w:t>
-      </w:r>
-      <w:r>
-        <w:rPr>
-          <w:lang w:val="uk-UA"/>
-        </w:rPr>
-        <w:t xml:space="preserve">За певних умов під час дій користувача, які детально описані в розділі функціональних вимог, LabTime може відсилати запити та отримувати відповіді від віддаленого </w:t>
-      </w:r>
-      <w:r>
-        <w:rPr>
-          <w:lang w:val="uk-UA"/>
-        </w:rPr>
-        <w:t>ресурсу із базою даних.</w:t>
+          <w:lang w:val="uk-UA"/>
+        </w:rPr>
+        <w:t>Інтерфейс користувача повинен бути інтуїтивно зрозумілим та не перенасиченим контролерами. Атомарні дії користувача як, наприклад, внесення, зміна або перегляд даних повин</w:t>
+      </w:r>
+      <w:r>
+        <w:rPr>
+          <w:lang w:val="uk-UA"/>
+        </w:rPr>
+        <w:t>ні потребувати від користувача що</w:t>
+      </w:r>
+      <w:r>
+        <w:rPr>
+          <w:lang w:val="uk-UA"/>
+        </w:rPr>
+        <w:t>найменшого обсягу взаємодії. Кольорова палітра повинна бути продуманою, оскільки в деякі моменти (</w:t>
+      </w:r>
+      <w:r>
+        <w:rPr>
+          <w:lang w:val="uk-UA"/>
+        </w:rPr>
+        <w:t>наближення кінцевого строку здачі лабораторної роботи</w:t>
+      </w:r>
+      <w:r>
+        <w:rPr>
+          <w:lang w:val="uk-UA"/>
+        </w:rPr>
+        <w:t>) вона має впливати на користувача (сигналізувати про</w:t>
+      </w:r>
+      <w:r>
+        <w:rPr>
+          <w:lang w:val="uk-UA"/>
+        </w:rPr>
+        <w:t xml:space="preserve"> точну кількість днів до кінцевого строку</w:t>
+      </w:r>
+      <w:r>
+        <w:rPr>
+          <w:lang w:val="uk-UA"/>
+        </w:rPr>
+        <w:t>). Інтерфейс має складатися із</w:t>
+      </w:r>
+      <w:r>
+        <w:rPr>
+          <w:lang w:val="uk-UA"/>
+        </w:rPr>
+        <w:t xml:space="preserve"> елементів простих форм, </w:t>
+      </w:r>
+      <w:r>
+        <w:rPr>
+          <w:lang w:val="uk-UA"/>
+        </w:rPr>
+        <w:t>але не виключена можливість використання додаткових бібліотек для побудови графіків і діаграм.</w:t>
       </w:r>
     </w:p>
     <w:p>
@@ -3888,92 +3964,14 @@
           <w:lang w:val="uk-UA"/>
         </w:rPr>
       </w:pPr>
-      <w:bookmarkStart w:id="13" w:name="_Toc532749830"/>
-      <w:r>
-        <w:rPr>
-          <w:lang w:val="uk-UA"/>
-        </w:rPr>
-        <w:t>Інтерфейси користувача</w:t>
+      <w:bookmarkStart w:id="13" w:name="_Toc532749831"/>
+      <w:r>
+        <w:rPr>
+          <w:lang w:val="uk-UA"/>
+        </w:rPr>
+        <w:t>Програмні інтерфейси</w:t>
       </w:r>
       <w:bookmarkEnd w:id="13"/>
-    </w:p>
-    <w:p>
-      <w:pPr>
-        <w:ind w:firstLine="708"/>
-        <w:rPr>
-          <w:lang w:val="uk-UA"/>
-        </w:rPr>
-      </w:pPr>
-      <w:r>
-        <w:rPr>
-          <w:lang w:val="uk-UA"/>
-        </w:rPr>
-        <w:t>Інтерфейс користувача повинен бути інтуїтивно зрозумілим та не перенасиченим контролерами. Атомарні дії користувача як, наприклад, внесення, зміна або перегляд даних повин</w:t>
-      </w:r>
-      <w:r>
-        <w:rPr>
-          <w:lang w:val="uk-UA"/>
-        </w:rPr>
-        <w:t>ні потребувати від користувача що</w:t>
-      </w:r>
-      <w:r>
-        <w:rPr>
-          <w:lang w:val="uk-UA"/>
-        </w:rPr>
-        <w:t>найменшого обсягу взаємодії. Кольорова палітра повинна бути продуманою, оскільки в деякі моменти (</w:t>
-      </w:r>
-      <w:r>
-        <w:rPr>
-          <w:lang w:val="uk-UA"/>
-        </w:rPr>
-        <w:t>наближення кінцевого строку здачі лабораторної роботи</w:t>
-      </w:r>
-      <w:r>
-        <w:rPr>
-          <w:lang w:val="uk-UA"/>
-        </w:rPr>
-        <w:t>) вона має впливати на користувача (сигналізувати про</w:t>
-      </w:r>
-      <w:r>
-        <w:rPr>
-          <w:lang w:val="uk-UA"/>
-        </w:rPr>
-        <w:t xml:space="preserve"> точну кількість днів до кінцевого строку</w:t>
-      </w:r>
-      <w:r>
-        <w:rPr>
-          <w:lang w:val="uk-UA"/>
-        </w:rPr>
-        <w:t>). Інтерфейс має складатися із</w:t>
-      </w:r>
-      <w:r>
-        <w:rPr>
-          <w:lang w:val="uk-UA"/>
-        </w:rPr>
-        <w:t xml:space="preserve"> елементів простих форм, </w:t>
-      </w:r>
-      <w:r>
-        <w:rPr>
-          <w:lang w:val="uk-UA"/>
-        </w:rPr>
-        <w:t>але не виключена можливість використання додаткових бібліотек для побудови графіків і діаграм.</w:t>
-      </w:r>
-    </w:p>
-    <w:p>
-      <w:pPr>
-        <w:pStyle w:val="3"/>
-        <w:rPr>
-          <w:lang w:val="uk-UA"/>
-        </w:rPr>
-      </w:pPr>
-      <w:bookmarkStart w:id="14" w:name="_Toc532749831"/>
-      <w:r>
-        <w:rPr>
-          <w:lang w:val="uk-UA"/>
-        </w:rPr>
-        <w:t>Програмні інтерфейси</w:t>
-      </w:r>
-      <w:bookmarkEnd w:id="14"/>
     </w:p>
     <w:p>
       <w:pPr>
@@ -4083,25 +4081,91 @@
       <w:pPr>
         <w:pStyle w:val="2"/>
       </w:pPr>
-      <w:bookmarkStart w:id="15" w:name="_Toc532749832"/>
+      <w:bookmarkStart w:id="14" w:name="_Toc532749832"/>
       <w:r>
         <w:t>Функції продукту</w:t>
       </w:r>
+      <w:bookmarkEnd w:id="14"/>
+    </w:p>
+    <w:p>
+      <w:pPr>
+        <w:pStyle w:val="3"/>
+        <w:rPr>
+          <w:lang w:val="uk-UA"/>
+        </w:rPr>
+      </w:pPr>
+      <w:bookmarkStart w:id="15" w:name="_Toc532749833"/>
+      <w:r>
+        <w:rPr>
+          <w:lang w:val="uk-UA"/>
+        </w:rPr>
+        <w:t>Обрання конкретного дня</w:t>
+      </w:r>
       <w:bookmarkEnd w:id="15"/>
     </w:p>
     <w:p>
       <w:pPr>
+        <w:ind w:firstLine="708"/>
+        <w:rPr>
+          <w:lang w:val="uk-UA"/>
+        </w:rPr>
+      </w:pPr>
+      <w:r>
+        <w:rPr>
+          <w:lang w:val="uk-UA"/>
+        </w:rPr>
+        <w:t xml:space="preserve">За допомогою віджета календаря користувач отримує на екрані записи про </w:t>
+      </w:r>
+      <w:r>
+        <w:rPr>
+          <w:lang w:val="uk-UA"/>
+        </w:rPr>
+        <w:t>лабораторні роботи, кінцевим (чи проміжним) строком здачі яких, є вибраний день</w:t>
+      </w:r>
+      <w:r>
+        <w:rPr>
+          <w:lang w:val="uk-UA"/>
+        </w:rPr>
+        <w:t xml:space="preserve">. При відкритті додатку виводиться записи </w:t>
+      </w:r>
+      <w:r>
+        <w:rPr>
+          <w:lang w:val="uk-UA"/>
+        </w:rPr>
+        <w:t>на поточний тиждень/день/місяць залежно від налаштувань користувача</w:t>
+      </w:r>
+      <w:r>
+        <w:rPr>
+          <w:lang w:val="uk-UA"/>
+        </w:rPr>
+        <w:t xml:space="preserve">. Границею зміни </w:t>
+      </w:r>
+      <w:r>
+        <w:rPr>
+          <w:lang w:val="uk-UA"/>
+        </w:rPr>
+        <w:t>дати за замовчуванням вважається 0</w:t>
+      </w:r>
+      <w:r>
+        <w:rPr>
+          <w:lang w:val="uk-UA"/>
+        </w:rPr>
+        <w:t xml:space="preserve"> години 0 хвилин за місцевим часом.</w:t>
+      </w:r>
+    </w:p>
+    <w:p>
+      <w:pPr>
         <w:pStyle w:val="3"/>
         <w:rPr>
           <w:lang w:val="uk-UA"/>
         </w:rPr>
       </w:pPr>
-      <w:bookmarkStart w:id="16" w:name="_Toc532749833"/>
-      <w:r>
-        <w:rPr>
-          <w:lang w:val="uk-UA"/>
-        </w:rPr>
-        <w:t>Обрання конкретного дня</w:t>
+      <w:bookmarkStart w:id="16" w:name="_Toc532749834"/>
+      <w:r>
+        <w:rPr>
+          <w:lang w:val="uk-UA"/>
+        </w:rPr>
+        <w:t>Створення/перегляд/зміна/видалення записів</w:t>
       </w:r>
       <w:bookmarkEnd w:id="16"/>
     </w:p>
@@ -4116,43 +4180,123 @@
         <w:rPr>
           <w:lang w:val="uk-UA"/>
         </w:rPr>
-        <w:t xml:space="preserve">За допомогою віджета календаря користувач отримує на екрані записи про </w:t>
-      </w:r>
-      <w:r>
-        <w:rPr>
-          <w:lang w:val="uk-UA"/>
-        </w:rPr>
-        <w:t>лабораторні роботи, кінцевим (чи проміжним) строком здачі яких, є вибраний день</w:t>
-      </w:r>
-      <w:r>
-        <w:rPr>
-          <w:lang w:val="uk-UA"/>
-        </w:rPr>
-        <w:t xml:space="preserve">. При відкритті додатку виводиться записи </w:t>
-      </w:r>
-      <w:r>
-        <w:rPr>
-          <w:lang w:val="uk-UA"/>
-        </w:rPr>
-        <w:t>на поточний тиждень/день/місяць залежно від налаштувань користувача</w:t>
-      </w:r>
-      <w:r>
-        <w:rPr>
-          <w:lang w:val="uk-UA"/>
-        </w:rPr>
-        <w:t xml:space="preserve">. Границею зміни </w:t>
-      </w:r>
-      <w:r>
-        <w:rPr>
-          <w:lang w:val="uk-UA"/>
-        </w:rPr>
-        <w:t>дати за замовчуванням вважається 0</w:t>
-      </w:r>
-      <w:r>
-        <w:rPr>
-          <w:lang w:val="uk-UA"/>
-        </w:rPr>
-        <w:t xml:space="preserve"> години 0 хвилин за місцевим часом.</w:t>
+        <w:t xml:space="preserve">Завдяки цим функціям користувач </w:t>
+      </w:r>
+      <w:r>
+        <w:rPr>
+          <w:lang w:val="uk-UA"/>
+        </w:rPr>
+        <w:t>надає</w:t>
+      </w:r>
+      <w:r>
+        <w:rPr>
+          <w:lang w:val="uk-UA"/>
+        </w:rPr>
+        <w:t xml:space="preserve"> </w:t>
+      </w:r>
+      <w:r>
+        <w:rPr>
+          <w:lang w:val="uk-UA"/>
+        </w:rPr>
+        <w:t xml:space="preserve">LabTime </w:t>
+      </w:r>
+      <w:r>
+        <w:rPr>
+          <w:lang w:val="uk-UA"/>
+        </w:rPr>
+        <w:t xml:space="preserve">інформацією </w:t>
+      </w:r>
+      <w:r>
+        <w:rPr>
+          <w:lang w:val="uk-UA"/>
+        </w:rPr>
+        <w:t>про строки здачі лабораторних робіт, ди</w:t>
+      </w:r>
+      <w:r>
+        <w:rPr>
+          <w:lang w:val="uk-UA"/>
+        </w:rPr>
+        <w:t>сципліну, номер, короткий опис</w:t>
+      </w:r>
+      <w:r>
+        <w:rPr>
+          <w:lang w:val="uk-UA"/>
+        </w:rPr>
+        <w:t>, завдання</w:t>
+      </w:r>
+      <w:r>
+        <w:rPr>
+          <w:lang w:val="uk-UA"/>
+        </w:rPr>
+        <w:t>, вимоги до здачі, дату та час здачі, дати та строки проміжних нагадувань.</w:t>
+      </w:r>
+      <w:r>
+        <w:rPr>
+          <w:lang w:val="uk-UA"/>
+        </w:rPr>
+        <w:t xml:space="preserve"> При створенні запису про лабораторну роботу, після перевірки умов, їй надається </w:t>
+      </w:r>
+      <w:r>
+        <w:rPr>
+          <w:lang w:val="uk-UA"/>
+        </w:rPr>
+        <w:t>стан</w:t>
+      </w:r>
+      <w:r>
+        <w:rPr>
+          <w:lang w:val="uk-UA"/>
+        </w:rPr>
+        <w:t xml:space="preserve">.  </w:t>
+      </w:r>
+    </w:p>
+    <w:p>
+      <w:pPr>
+        <w:ind w:firstLine="708"/>
+        <w:rPr>
+          <w:lang w:val="uk-UA"/>
+        </w:rPr>
+      </w:pPr>
+      <w:r>
+        <w:rPr>
+          <w:lang w:val="uk-UA"/>
+        </w:rPr>
+        <w:t>Користувач має можливість переглядати і модифікувати основну інформацію</w:t>
+      </w:r>
+      <w:r>
+        <w:rPr>
+          <w:lang w:val="uk-UA"/>
+        </w:rPr>
+        <w:t xml:space="preserve"> про лабораторні роботи</w:t>
+      </w:r>
+      <w:r>
+        <w:rPr>
+          <w:lang w:val="uk-UA"/>
+        </w:rPr>
+        <w:t>. Так</w:t>
+      </w:r>
+      <w:r>
+        <w:rPr>
+          <w:lang w:val="uk-UA"/>
+        </w:rPr>
+        <w:t>ож є можливість видалити обрану</w:t>
+      </w:r>
+      <w:r>
+        <w:rPr>
+          <w:lang w:val="uk-UA"/>
+        </w:rPr>
+        <w:t xml:space="preserve"> </w:t>
+      </w:r>
+      <w:r>
+        <w:rPr>
+          <w:lang w:val="uk-UA"/>
+        </w:rPr>
+        <w:t>лабораторну роботу зі списку</w:t>
+      </w:r>
+      <w:r>
+        <w:rPr>
+          <w:lang w:val="uk-UA"/>
+        </w:rPr>
+        <w:t>.</w:t>
       </w:r>
     </w:p>
     <w:p>
@@ -4162,143 +4306,33 @@
           <w:lang w:val="uk-UA"/>
         </w:rPr>
       </w:pPr>
-      <w:bookmarkStart w:id="17" w:name="_Toc532749834"/>
-      <w:r>
-        <w:rPr>
-          <w:lang w:val="uk-UA"/>
-        </w:rPr>
-        <w:t>Створення/перегляд/зміна/видалення записів</w:t>
+      <w:bookmarkStart w:id="17" w:name="_Toc532749835"/>
+      <w:r>
+        <w:rPr>
+          <w:lang w:val="uk-UA"/>
+        </w:rPr>
+        <w:t>Зміна стану лабораторної роботи</w:t>
       </w:r>
       <w:bookmarkEnd w:id="17"/>
-    </w:p>
-    <w:p>
-      <w:pPr>
-        <w:ind w:firstLine="708"/>
-        <w:rPr>
-          <w:lang w:val="uk-UA"/>
-        </w:rPr>
-      </w:pPr>
-      <w:r>
-        <w:rPr>
-          <w:lang w:val="uk-UA"/>
-        </w:rPr>
-        <w:t xml:space="preserve">Завдяки цим функціям користувач </w:t>
-      </w:r>
-      <w:r>
-        <w:rPr>
-          <w:lang w:val="uk-UA"/>
-        </w:rPr>
-        <w:t>надає</w:t>
-      </w:r>
       <w:r>
         <w:rPr>
           <w:lang w:val="uk-UA"/>
         </w:rPr>
         <w:t xml:space="preserve"> </w:t>
       </w:r>
-      <w:r>
-        <w:rPr>
-          <w:lang w:val="uk-UA"/>
-        </w:rPr>
-        <w:t xml:space="preserve">LabTime </w:t>
-      </w:r>
-      <w:r>
-        <w:rPr>
-          <w:lang w:val="uk-UA"/>
-        </w:rPr>
-        <w:t xml:space="preserve">інформацією </w:t>
-      </w:r>
-      <w:r>
-        <w:rPr>
-          <w:lang w:val="uk-UA"/>
-        </w:rPr>
-        <w:t>про строки здачі лабораторних робіт, ди</w:t>
-      </w:r>
-      <w:r>
-        <w:rPr>
-          <w:lang w:val="uk-UA"/>
-        </w:rPr>
-        <w:t>сципліну, номер, короткий опис</w:t>
-      </w:r>
-      <w:r>
-        <w:rPr>
-          <w:lang w:val="uk-UA"/>
-        </w:rPr>
-        <w:t>, завдання</w:t>
-      </w:r>
-      <w:r>
-        <w:rPr>
-          <w:lang w:val="uk-UA"/>
-        </w:rPr>
-        <w:t>, вимоги до здачі, дату та час здачі, дати та строки проміжних нагадувань.</w:t>
-      </w:r>
-      <w:r>
-        <w:rPr>
-          <w:lang w:val="uk-UA"/>
-        </w:rPr>
-        <w:t xml:space="preserve"> При створенні запису про лабораторну роботу, після перевірки умов, їй надається </w:t>
-      </w:r>
-      <w:r>
-        <w:rPr>
-          <w:lang w:val="uk-UA"/>
-        </w:rPr>
-        <w:t>стан</w:t>
-      </w:r>
-      <w:r>
-        <w:rPr>
-          <w:lang w:val="uk-UA"/>
-        </w:rPr>
-        <w:t xml:space="preserve">.  </w:t>
-      </w:r>
-    </w:p>
-    <w:p>
-      <w:pPr>
-        <w:ind w:firstLine="708"/>
-        <w:rPr>
-          <w:lang w:val="uk-UA"/>
-        </w:rPr>
-      </w:pPr>
-      <w:r>
-        <w:rPr>
-          <w:lang w:val="uk-UA"/>
-        </w:rPr>
-        <w:t>Користувач має можливість переглядати і модифікувати основну інформацію</w:t>
-      </w:r>
-      <w:r>
-        <w:rPr>
-          <w:lang w:val="uk-UA"/>
-        </w:rPr>
-        <w:t xml:space="preserve"> про лабораторні роботи</w:t>
-      </w:r>
-      <w:r>
-        <w:rPr>
-          <w:lang w:val="uk-UA"/>
-        </w:rPr>
-        <w:t>. Так</w:t>
-      </w:r>
-      <w:r>
-        <w:rPr>
-          <w:lang w:val="uk-UA"/>
-        </w:rPr>
-        <w:t>ож є можливість видалити обрану</w:t>
-      </w:r>
-      <w:r>
-        <w:rPr>
-          <w:lang w:val="uk-UA"/>
-        </w:rPr>
-        <w:t xml:space="preserve"> </w:t>
-      </w:r>
-      <w:r>
-        <w:rPr>
-          <w:lang w:val="uk-UA"/>
-        </w:rPr>
-        <w:t>лабораторну роботу зі списку</w:t>
-      </w:r>
-      <w:r>
-        <w:rPr>
-          <w:lang w:val="uk-UA"/>
-        </w:rPr>
-        <w:t>.</w:t>
+    </w:p>
+    <w:p>
+      <w:pPr>
+        <w:ind w:firstLine="709"/>
+        <w:rPr>
+          <w:lang w:val="uk-UA"/>
+        </w:rPr>
+      </w:pPr>
+      <w:r>
+        <w:rPr>
+          <w:lang w:val="uk-UA"/>
+        </w:rPr>
+        <w:t>Користувач має можливість використати додатковий, спрощений інтерфейс для зміни стану запису про здачу лабораторної роботи, на один з можливих, за власним бажанням.</w:t>
       </w:r>
     </w:p>
     <w:p>
@@ -4308,43 +4342,7 @@
           <w:lang w:val="uk-UA"/>
         </w:rPr>
       </w:pPr>
-      <w:bookmarkStart w:id="18" w:name="_Toc532749835"/>
-      <w:r>
-        <w:rPr>
-          <w:lang w:val="uk-UA"/>
-        </w:rPr>
-        <w:t>Зміна стану лабораторної роботи</w:t>
-      </w:r>
-      <w:bookmarkEnd w:id="18"/>
-      <w:r>
-        <w:rPr>
-          <w:lang w:val="uk-UA"/>
-        </w:rPr>
-        <w:t xml:space="preserve"> </w:t>
-      </w:r>
-    </w:p>
-    <w:p>
-      <w:pPr>
-        <w:ind w:firstLine="709"/>
-        <w:rPr>
-          <w:lang w:val="uk-UA"/>
-        </w:rPr>
-      </w:pPr>
-      <w:r>
-        <w:rPr>
-          <w:lang w:val="uk-UA"/>
-        </w:rPr>
-        <w:t>Користувач має можливість використати додатковий, спрощений інтерфейс для зміни стану запису про здачу лабораторної роботи, на один з можливих, за власним бажанням.</w:t>
-      </w:r>
-    </w:p>
-    <w:p>
-      <w:pPr>
-        <w:pStyle w:val="3"/>
-        <w:rPr>
-          <w:lang w:val="uk-UA"/>
-        </w:rPr>
-      </w:pPr>
-      <w:bookmarkStart w:id="19" w:name="_Toc532749836"/>
+      <w:bookmarkStart w:id="18" w:name="_Toc532749836"/>
       <w:r>
         <w:rPr>
           <w:lang w:val="uk-UA"/>
@@ -4352,10 +4350,144 @@
         <w:lastRenderedPageBreak/>
         <w:t>Групування лабораторних робіт та фільтр відображення</w:t>
       </w:r>
+      <w:bookmarkEnd w:id="18"/>
+    </w:p>
+    <w:p>
+      <w:pPr>
+        <w:ind w:firstLine="709"/>
+        <w:rPr>
+          <w:lang w:val="uk-UA"/>
+        </w:rPr>
+      </w:pPr>
+      <w:r>
+        <w:rPr>
+          <w:lang w:val="uk-UA"/>
+        </w:rPr>
+        <w:t>Користувач має можливість відсортувати лаборатор</w:t>
+      </w:r>
+      <w:r>
+        <w:rPr>
+          <w:lang w:val="uk-UA"/>
+        </w:rPr>
+        <w:t>ні роботи за певними критеріями, описані у пункті 3.2.</w:t>
+      </w:r>
+      <w:r>
+        <w:rPr>
+          <w:lang w:val="uk-UA"/>
+        </w:rPr>
+        <w:t>1</w:t>
+      </w:r>
+    </w:p>
+    <w:p>
+      <w:pPr>
+        <w:ind w:firstLine="709"/>
+        <w:rPr>
+          <w:lang w:val="uk-UA"/>
+        </w:rPr>
+      </w:pPr>
+    </w:p>
+    <w:p>
+      <w:pPr>
+        <w:pStyle w:val="2"/>
+      </w:pPr>
+      <w:bookmarkStart w:id="19" w:name="_Toc532749837"/>
+      <w:r>
+        <w:t>Характеристика користувачів</w:t>
+      </w:r>
       <w:bookmarkEnd w:id="19"/>
     </w:p>
     <w:p>
       <w:pPr>
+        <w:ind w:firstLine="708"/>
+        <w:rPr>
+          <w:lang w:val="uk-UA"/>
+        </w:rPr>
+      </w:pPr>
+      <w:r>
+        <w:rPr>
+          <w:lang w:val="uk-UA"/>
+        </w:rPr>
+        <w:t xml:space="preserve">Як було зазначено раніше, користувачі інформаційної системи </w:t>
+      </w:r>
+      <w:r>
+        <w:rPr>
+          <w:lang w:val="uk-UA"/>
+        </w:rPr>
+        <w:t>LabTime</w:t>
+      </w:r>
+      <w:r>
+        <w:rPr>
+          <w:lang w:val="uk-UA"/>
+        </w:rPr>
+        <w:t xml:space="preserve"> не поділяються на окремі </w:t>
+      </w:r>
+      <w:r>
+        <w:rPr>
+          <w:lang w:val="uk-UA"/>
+        </w:rPr>
+        <w:t>ролі</w:t>
+      </w:r>
+      <w:r>
+        <w:rPr>
+          <w:lang w:val="uk-UA"/>
+        </w:rPr>
+        <w:t>. Всі вони мають доступ до однакового функціоналу системи. Також від них не вимагаються ніякі специфічні знання для ефективного користування системою.</w:t>
+      </w:r>
+    </w:p>
+    <w:p>
+      <w:pPr>
+        <w:pStyle w:val="2"/>
+      </w:pPr>
+      <w:bookmarkStart w:id="20" w:name="_Toc532749838"/>
+      <w:r>
+        <w:t>Обмеження</w:t>
+      </w:r>
+      <w:bookmarkEnd w:id="20"/>
+    </w:p>
+    <w:p>
+      <w:pPr>
+        <w:ind w:firstLine="708"/>
+        <w:rPr>
+          <w:lang w:val="uk-UA"/>
+        </w:rPr>
+      </w:pPr>
+      <w:r>
+        <w:rPr>
+          <w:lang w:val="uk-UA"/>
+        </w:rPr>
+        <w:t xml:space="preserve">LabTime </w:t>
+      </w:r>
+      <w:r>
+        <w:rPr>
+          <w:lang w:val="uk-UA"/>
+        </w:rPr>
+        <w:t xml:space="preserve">має бути реалізовано на мові Java. Обов’язковим є використання паттерну проектування MVC. Також, інформаційна система повинна бути доступна для роботи в якості Application Program Interface. Для розробки заохочується використовувати середу </w:t>
+      </w:r>
+      <w:r>
+        <w:rPr>
+          <w:lang w:val="uk-UA"/>
+        </w:rPr>
+        <w:t>IntelliJ Idea 2017.3.4</w:t>
+      </w:r>
+      <w:r>
+        <w:rPr>
+          <w:lang w:val="uk-UA"/>
+        </w:rPr>
+        <w:t>.</w:t>
+      </w:r>
+    </w:p>
+    <w:p>
+      <w:pPr>
+        <w:pStyle w:val="2"/>
+      </w:pPr>
+      <w:bookmarkStart w:id="21" w:name="_Toc532749839"/>
+      <w:r>
+        <w:t>Припущення і залежності</w:t>
+      </w:r>
+      <w:bookmarkEnd w:id="21"/>
+    </w:p>
+    <w:p>
+      <w:pPr>
         <w:ind w:firstLine="709"/>
         <w:rPr>
           <w:lang w:val="uk-UA"/>
@@ -4365,13 +4497,60 @@
         <w:rPr>
           <w:lang w:val="uk-UA"/>
         </w:rPr>
-        <w:t>Користувач має можливість відсортувати лаборатор</w:t>
-      </w:r>
-      <w:r>
-        <w:rPr>
-          <w:lang w:val="uk-UA"/>
-        </w:rPr>
-        <w:t>ні роботи за певними критеріями, описані у пункті 3.2.</w:t>
+        <w:t xml:space="preserve">Перше припущення полягає в тому, що пристрій, на якому запускається програма, достатньо </w:t>
+      </w:r>
+      <w:r>
+        <w:rPr>
+          <w:highlight w:val="yellow"/>
+          <w:lang w:val="uk-UA"/>
+        </w:rPr>
+        <w:t>потужний</w:t>
+      </w:r>
+      <w:r>
+        <w:rPr>
+          <w:highlight w:val="yellow"/>
+          <w:lang w:val="uk-UA"/>
+        </w:rPr>
+        <w:t>(системні вимоги)</w:t>
+      </w:r>
+      <w:r>
+        <w:rPr>
+          <w:lang w:val="uk-UA"/>
+        </w:rPr>
+        <w:t xml:space="preserve"> для її роботи. В інакшому випадку припускається, що програма може працювати повільно або не працювати взагалі.</w:t>
+      </w:r>
+    </w:p>
+    <w:p>
+      <w:pPr>
+        <w:ind w:firstLine="709"/>
+        <w:rPr>
+          <w:lang w:val="uk-UA"/>
+        </w:rPr>
+      </w:pPr>
+      <w:r>
+        <w:rPr>
+          <w:highlight w:val="yellow"/>
+          <w:lang w:val="uk-UA"/>
+        </w:rPr>
+        <w:t>(Заплановано в наступних версіях)</w:t>
+      </w:r>
+      <w:r>
+        <w:rPr>
+          <w:lang w:val="uk-UA"/>
+        </w:rPr>
+        <w:t xml:space="preserve"> </w:t>
+      </w:r>
+      <w:r>
+        <w:rPr>
+          <w:lang w:val="uk-UA"/>
+        </w:rPr>
+        <w:t>Згідно з другим припущенням, віддалена система бази даних забезпечує типи в</w:t>
+      </w:r>
+      <w:r>
+        <w:rPr>
+          <w:lang w:val="uk-UA"/>
+        </w:rPr>
+        <w:t>заємодії, описані у пункті 3.1.</w:t>
       </w:r>
       <w:r>
         <w:rPr>
@@ -4379,204 +4558,23 @@
         </w:rPr>
         <w:t>1</w:t>
       </w:r>
-    </w:p>
-    <w:p>
-      <w:pPr>
-        <w:ind w:firstLine="709"/>
-        <w:rPr>
-          <w:lang w:val="uk-UA"/>
-        </w:rPr>
-      </w:pPr>
+      <w:r>
+        <w:rPr>
+          <w:lang w:val="uk-UA"/>
+        </w:rPr>
+        <w:t xml:space="preserve">. В інакшому випадку даний функціонал вважається недоступним. </w:t>
+      </w:r>
     </w:p>
     <w:p>
       <w:pPr>
         <w:pStyle w:val="2"/>
       </w:pPr>
-      <w:bookmarkStart w:id="20" w:name="_Toc532749837"/>
-      <w:r>
-        <w:t>Характеристика користувачів</w:t>
-      </w:r>
-      <w:bookmarkEnd w:id="20"/>
-    </w:p>
-    <w:p>
-      <w:pPr>
-        <w:ind w:firstLine="708"/>
-        <w:rPr>
-          <w:lang w:val="uk-UA"/>
-        </w:rPr>
-      </w:pPr>
-      <w:r>
-        <w:rPr>
-          <w:lang w:val="uk-UA"/>
-        </w:rPr>
-        <w:t xml:space="preserve">Як було зазначено раніше, користувачі інформаційної системи </w:t>
-      </w:r>
-      <w:r>
-        <w:rPr>
-          <w:lang w:val="uk-UA"/>
-        </w:rPr>
-        <w:t>LabTime</w:t>
-      </w:r>
-      <w:r>
-        <w:rPr>
-          <w:lang w:val="uk-UA"/>
-        </w:rPr>
-        <w:t xml:space="preserve"> не поділяються на окремі </w:t>
-      </w:r>
-      <w:r>
-        <w:rPr>
-          <w:lang w:val="uk-UA"/>
-        </w:rPr>
-        <w:t>ролі</w:t>
-      </w:r>
-      <w:r>
-        <w:rPr>
-          <w:lang w:val="uk-UA"/>
-        </w:rPr>
-        <w:t>. Всі вони мають доступ до однакового функціоналу системи. Також від них не вимагаються ніякі специфічні знання для ефективного користування системою.</w:t>
-      </w:r>
-    </w:p>
-    <w:p>
-      <w:pPr>
-        <w:pStyle w:val="2"/>
-      </w:pPr>
-      <w:bookmarkStart w:id="21" w:name="_Toc532749838"/>
-      <w:r>
-        <w:t>Обмеження</w:t>
-      </w:r>
-      <w:bookmarkEnd w:id="21"/>
-    </w:p>
-    <w:p>
-      <w:pPr>
-        <w:ind w:firstLine="708"/>
-        <w:rPr>
-          <w:lang w:val="uk-UA"/>
-        </w:rPr>
-      </w:pPr>
-      <w:r>
-        <w:rPr>
-          <w:lang w:val="uk-UA"/>
-        </w:rPr>
-        <w:t xml:space="preserve">LabTime </w:t>
-      </w:r>
-      <w:r>
-        <w:rPr>
-          <w:lang w:val="uk-UA"/>
-        </w:rPr>
-        <w:t xml:space="preserve">має бути реалізовано на мові Java. Обов’язковим є використання паттерну проектування MVC. Також, інформаційна система повинна бути доступна для роботи в якості Application Program Interface. Для розробки заохочується використовувати середу </w:t>
-      </w:r>
-      <w:r>
-        <w:rPr>
-          <w:lang w:val="uk-UA"/>
-        </w:rPr>
-        <w:t>IntelliJ Idea 2017.3.4</w:t>
-      </w:r>
-      <w:r>
-        <w:rPr>
-          <w:lang w:val="uk-UA"/>
-        </w:rPr>
-        <w:t>.</w:t>
-      </w:r>
-    </w:p>
-    <w:p>
-      <w:pPr>
-        <w:pStyle w:val="2"/>
-      </w:pPr>
-      <w:bookmarkStart w:id="22" w:name="_Toc532749839"/>
-      <w:r>
-        <w:t>Припущення і залежності</w:t>
-      </w:r>
-      <w:bookmarkEnd w:id="22"/>
-    </w:p>
-    <w:p>
-      <w:pPr>
-        <w:ind w:firstLine="709"/>
-        <w:rPr>
-          <w:lang w:val="uk-UA"/>
-        </w:rPr>
-      </w:pPr>
-      <w:r>
-        <w:rPr>
-          <w:lang w:val="uk-UA"/>
-        </w:rPr>
-        <w:t xml:space="preserve">Перше припущення полягає в тому, що пристрій, на якому запускається програма, достатньо </w:t>
-      </w:r>
-      <w:r>
-        <w:rPr>
-          <w:highlight w:val="yellow"/>
-          <w:lang w:val="uk-UA"/>
-        </w:rPr>
-        <w:t>потужний</w:t>
-      </w:r>
-      <w:r>
-        <w:rPr>
-          <w:highlight w:val="yellow"/>
-          <w:lang w:val="uk-UA"/>
-        </w:rPr>
-        <w:t>(системні вимоги)</w:t>
-      </w:r>
-      <w:r>
-        <w:rPr>
-          <w:lang w:val="uk-UA"/>
-        </w:rPr>
-        <w:t xml:space="preserve"> для її роботи. В інакшому випадку припускається, що програма може працювати повільно або не працювати взагалі.</w:t>
-      </w:r>
-    </w:p>
-    <w:p>
-      <w:pPr>
-        <w:ind w:firstLine="709"/>
-        <w:rPr>
-          <w:lang w:val="uk-UA"/>
-        </w:rPr>
-      </w:pPr>
-      <w:r>
-        <w:rPr>
-          <w:highlight w:val="yellow"/>
-          <w:lang w:val="uk-UA"/>
-        </w:rPr>
-        <w:t>(Заплановано в наступних версіях)</w:t>
-      </w:r>
-      <w:r>
-        <w:rPr>
-          <w:lang w:val="uk-UA"/>
-        </w:rPr>
-        <w:t xml:space="preserve"> </w:t>
-      </w:r>
-      <w:r>
-        <w:rPr>
-          <w:lang w:val="uk-UA"/>
-        </w:rPr>
-        <w:t>Згідно з другим припущенням, віддалена система бази даних забезпечує типи в</w:t>
-      </w:r>
-      <w:r>
-        <w:rPr>
-          <w:lang w:val="uk-UA"/>
-        </w:rPr>
-        <w:t>заємодії, описані у пункті 3.1.</w:t>
-      </w:r>
-      <w:r>
-        <w:rPr>
-          <w:lang w:val="uk-UA"/>
-        </w:rPr>
-        <w:t>1</w:t>
-      </w:r>
-      <w:r>
-        <w:rPr>
-          <w:lang w:val="uk-UA"/>
-        </w:rPr>
-        <w:t xml:space="preserve">. В інакшому випадку даний функціонал вважається недоступним. </w:t>
-      </w:r>
-    </w:p>
-    <w:p>
-      <w:pPr>
-        <w:pStyle w:val="2"/>
-      </w:pPr>
-      <w:bookmarkStart w:id="23" w:name="_Toc532749840"/>
+      <w:bookmarkStart w:id="22" w:name="_Toc532749840"/>
       <w:r>
         <w:lastRenderedPageBreak/>
         <w:t>Розподіл вимог</w:t>
       </w:r>
-      <w:bookmarkEnd w:id="23"/>
+      <w:bookmarkEnd w:id="22"/>
     </w:p>
     <w:p>
       <w:pPr>
@@ -4617,38 +4615,38 @@
       <w:pPr>
         <w:pStyle w:val="1"/>
       </w:pPr>
-      <w:bookmarkStart w:id="24" w:name="_Toc532749841"/>
+      <w:bookmarkStart w:id="23" w:name="_Toc532749841"/>
       <w:r>
         <w:lastRenderedPageBreak/>
         <w:t>КОНКРЕТНІ ВИМОГИ</w:t>
       </w:r>
+      <w:bookmarkEnd w:id="23"/>
+    </w:p>
+    <w:p>
+      <w:pPr>
+        <w:pStyle w:val="2"/>
+      </w:pPr>
+      <w:bookmarkStart w:id="24" w:name="_Toc532749842"/>
+      <w:r>
+        <w:t>Зовнішні інтерфейси</w:t>
+      </w:r>
       <w:bookmarkEnd w:id="24"/>
     </w:p>
     <w:p>
       <w:pPr>
-        <w:pStyle w:val="2"/>
-      </w:pPr>
-      <w:bookmarkStart w:id="25" w:name="_Toc532749842"/>
-      <w:r>
-        <w:t>Зовнішні інтерфейси</w:t>
+        <w:pStyle w:val="3"/>
+        <w:rPr>
+          <w:lang w:val="uk-UA"/>
+        </w:rPr>
+      </w:pPr>
+      <w:bookmarkStart w:id="25" w:name="_Toc532749843"/>
+      <w:r>
+        <w:rPr>
+          <w:lang w:val="uk-UA"/>
+        </w:rPr>
+        <w:t>Системні інтерфейси</w:t>
       </w:r>
       <w:bookmarkEnd w:id="25"/>
-    </w:p>
-    <w:p>
-      <w:pPr>
-        <w:pStyle w:val="3"/>
-        <w:rPr>
-          <w:lang w:val="uk-UA"/>
-        </w:rPr>
-      </w:pPr>
-      <w:bookmarkStart w:id="26" w:name="_Toc532749843"/>
-      <w:r>
-        <w:rPr>
-          <w:lang w:val="uk-UA"/>
-        </w:rPr>
-        <w:t>Системні інтерфейси</w:t>
-      </w:r>
-      <w:bookmarkEnd w:id="26"/>
     </w:p>
     <w:p>
       <w:pPr>
@@ -4839,59 +4837,59 @@
           <w:lang w:val="uk-UA"/>
         </w:rPr>
       </w:pPr>
-      <w:bookmarkStart w:id="27" w:name="_Toc532749844"/>
+      <w:bookmarkStart w:id="26" w:name="_Toc532749844"/>
       <w:r>
         <w:rPr>
           <w:lang w:val="uk-UA"/>
         </w:rPr>
         <w:t>Інтерфейси користувача</w:t>
       </w:r>
+      <w:bookmarkEnd w:id="26"/>
+    </w:p>
+    <w:p>
+      <w:pPr>
+        <w:ind w:firstLine="708"/>
+        <w:rPr>
+          <w:lang w:val="uk-UA"/>
+        </w:rPr>
+      </w:pPr>
+      <w:r>
+        <w:rPr>
+          <w:lang w:val="uk-UA"/>
+        </w:rPr>
+        <w:t>Для текстової інформації рекомендовано використати шрифти Roboto і Roboto Regular. Згідно з обраним типом, розміром і кольором шрифту, текст повинно бути добре видно та легко розпізнано на фоні.</w:t>
+      </w:r>
+    </w:p>
+    <w:p>
+      <w:pPr>
+        <w:ind w:firstLine="708"/>
+        <w:rPr>
+          <w:lang w:val="uk-UA"/>
+        </w:rPr>
+      </w:pPr>
+      <w:r>
+        <w:rPr>
+          <w:highlight w:val="yellow"/>
+          <w:lang w:val="uk-UA"/>
+        </w:rPr>
+        <w:t>(додати опис та зображення запланованого інтерфейсу)</w:t>
+      </w:r>
+    </w:p>
+    <w:p>
+      <w:pPr>
+        <w:pStyle w:val="3"/>
+        <w:rPr>
+          <w:lang w:val="uk-UA"/>
+        </w:rPr>
+      </w:pPr>
+      <w:bookmarkStart w:id="27" w:name="_Toc532749845"/>
+      <w:r>
+        <w:rPr>
+          <w:lang w:val="uk-UA"/>
+        </w:rPr>
+        <w:t>Бізнес вимоги</w:t>
+      </w:r>
       <w:bookmarkEnd w:id="27"/>
-    </w:p>
-    <w:p>
-      <w:pPr>
-        <w:ind w:firstLine="708"/>
-        <w:rPr>
-          <w:lang w:val="uk-UA"/>
-        </w:rPr>
-      </w:pPr>
-      <w:r>
-        <w:rPr>
-          <w:lang w:val="uk-UA"/>
-        </w:rPr>
-        <w:t>Для текстової інформації рекомендовано використати шрифти Roboto і Roboto Regular. Згідно з обраним типом, розміром і кольором шрифту, текст повинно бути добре видно та легко розпізнано на фоні.</w:t>
-      </w:r>
-    </w:p>
-    <w:p>
-      <w:pPr>
-        <w:ind w:firstLine="708"/>
-        <w:rPr>
-          <w:lang w:val="uk-UA"/>
-        </w:rPr>
-      </w:pPr>
-      <w:r>
-        <w:rPr>
-          <w:highlight w:val="yellow"/>
-          <w:lang w:val="uk-UA"/>
-        </w:rPr>
-        <w:t>(додати опис та зображення запланованого інтерфейсу)</w:t>
-      </w:r>
-    </w:p>
-    <w:p>
-      <w:pPr>
-        <w:pStyle w:val="3"/>
-        <w:rPr>
-          <w:lang w:val="uk-UA"/>
-        </w:rPr>
-      </w:pPr>
-      <w:bookmarkStart w:id="28" w:name="_Toc532749845"/>
-      <w:r>
-        <w:rPr>
-          <w:lang w:val="uk-UA"/>
-        </w:rPr>
-        <w:t>Бізнес вимоги</w:t>
-      </w:r>
-      <w:bookmarkEnd w:id="28"/>
     </w:p>
     <w:tbl>
       <w:tblPr>
@@ -7321,7 +7319,7 @@
           <w:lang w:val="uk-UA"/>
         </w:rPr>
       </w:pPr>
-      <w:bookmarkStart w:id="29" w:name="_Toc532749846"/>
+      <w:bookmarkStart w:id="28" w:name="_Toc532749846"/>
       <w:r>
         <w:rPr>
           <w:lang w:val="uk-UA"/>
@@ -7329,36 +7327,36 @@
         <w:lastRenderedPageBreak/>
         <w:t>Специфікація варіантів використання</w:t>
       </w:r>
+      <w:bookmarkEnd w:id="28"/>
+    </w:p>
+    <w:p>
+      <w:pPr>
+        <w:ind w:firstLine="708"/>
+        <w:rPr>
+          <w:lang w:val="uk-UA"/>
+        </w:rPr>
+      </w:pPr>
+      <w:r>
+        <w:rPr>
+          <w:lang w:val="uk-UA"/>
+        </w:rPr>
+        <w:t xml:space="preserve">Для всіх варіантів використання актором є користувач у загальному випадку. </w:t>
+      </w:r>
+    </w:p>
+    <w:p>
+      <w:pPr>
+        <w:pStyle w:val="4"/>
+      </w:pPr>
+      <w:bookmarkStart w:id="29" w:name="_Toc527231352"/>
+      <w:bookmarkStart w:id="30" w:name="_Toc532749847"/>
+      <w:r>
+        <w:t>Обрання</w:t>
+      </w:r>
+      <w:r>
+        <w:t xml:space="preserve"> певної дати</w:t>
+      </w:r>
       <w:bookmarkEnd w:id="29"/>
-    </w:p>
-    <w:p>
-      <w:pPr>
-        <w:ind w:firstLine="708"/>
-        <w:rPr>
-          <w:lang w:val="uk-UA"/>
-        </w:rPr>
-      </w:pPr>
-      <w:r>
-        <w:rPr>
-          <w:lang w:val="uk-UA"/>
-        </w:rPr>
-        <w:t xml:space="preserve">Для всіх варіантів використання актором є користувач у загальному випадку. </w:t>
-      </w:r>
-    </w:p>
-    <w:p>
-      <w:pPr>
-        <w:pStyle w:val="4"/>
-      </w:pPr>
-      <w:bookmarkStart w:id="30" w:name="_Toc527231352"/>
-      <w:bookmarkStart w:id="31" w:name="_Toc532749847"/>
-      <w:r>
-        <w:t>Обрання</w:t>
-      </w:r>
-      <w:r>
-        <w:t xml:space="preserve"> певної дати</w:t>
-      </w:r>
       <w:bookmarkEnd w:id="30"/>
-      <w:bookmarkEnd w:id="31"/>
     </w:p>
     <w:p>
       <w:pPr>
@@ -7700,14 +7698,14 @@
       <w:pPr>
         <w:pStyle w:val="4"/>
       </w:pPr>
-      <w:bookmarkStart w:id="32" w:name="_Toc532749848"/>
+      <w:bookmarkStart w:id="31" w:name="_Toc532749848"/>
       <w:r>
         <w:t>Обрання діапазону дат</w:t>
       </w:r>
       <w:r>
         <w:t>(1)</w:t>
       </w:r>
-      <w:bookmarkEnd w:id="32"/>
+      <w:bookmarkEnd w:id="31"/>
     </w:p>
     <w:p>
       <w:pPr>
@@ -7934,11 +7932,11 @@
       <w:pPr>
         <w:pStyle w:val="4"/>
       </w:pPr>
-      <w:bookmarkStart w:id="33" w:name="_Toc532749849"/>
+      <w:bookmarkStart w:id="32" w:name="_Toc532749849"/>
       <w:r>
         <w:t>Обрання діапазону дат(2)</w:t>
       </w:r>
-      <w:bookmarkEnd w:id="33"/>
+      <w:bookmarkEnd w:id="32"/>
     </w:p>
     <w:p>
       <w:pPr>
@@ -8207,11 +8205,11 @@
       <w:pPr>
         <w:pStyle w:val="4"/>
       </w:pPr>
-      <w:bookmarkStart w:id="34" w:name="_Toc532749850"/>
+      <w:bookmarkStart w:id="33" w:name="_Toc532749850"/>
       <w:r>
         <w:t>Створення нової лабораторної роботи(1)</w:t>
       </w:r>
-      <w:bookmarkEnd w:id="34"/>
+      <w:bookmarkEnd w:id="33"/>
     </w:p>
     <w:p>
       <w:pPr>
@@ -8419,11 +8417,11 @@
       <w:pPr>
         <w:pStyle w:val="4"/>
       </w:pPr>
-      <w:bookmarkStart w:id="35" w:name="_Toc532749851"/>
+      <w:bookmarkStart w:id="34" w:name="_Toc532749851"/>
       <w:r>
         <w:t>Видалення лабораторної роботи (1)</w:t>
       </w:r>
-      <w:bookmarkEnd w:id="35"/>
+      <w:bookmarkEnd w:id="34"/>
     </w:p>
     <w:p>
       <w:pPr>
@@ -8705,11 +8703,11 @@
       <w:pPr>
         <w:pStyle w:val="4"/>
       </w:pPr>
-      <w:bookmarkStart w:id="36" w:name="_Toc532749852"/>
+      <w:bookmarkStart w:id="35" w:name="_Toc532749852"/>
       <w:r>
         <w:t>Фільтрація списку лабораторних робіт</w:t>
       </w:r>
-      <w:bookmarkEnd w:id="36"/>
+      <w:bookmarkEnd w:id="35"/>
     </w:p>
     <w:p>
       <w:pPr>
@@ -8947,12 +8945,174 @@
       <w:pPr>
         <w:pStyle w:val="2"/>
       </w:pPr>
-      <w:bookmarkStart w:id="37" w:name="_Toc532749853"/>
+      <w:bookmarkStart w:id="36" w:name="_Toc532749853"/>
       <w:r>
         <w:lastRenderedPageBreak/>
         <w:t>Вимоги до бази даних</w:t>
       </w:r>
+      <w:bookmarkEnd w:id="36"/>
+    </w:p>
+    <w:p>
+      <w:pPr>
+        <w:ind w:firstLine="708"/>
+        <w:rPr>
+          <w:highlight w:val="yellow"/>
+          <w:lang w:val="uk-UA"/>
+        </w:rPr>
+      </w:pPr>
+      <w:r>
+        <w:rPr>
+          <w:highlight w:val="yellow"/>
+          <w:lang w:val="uk-UA"/>
+        </w:rPr>
+        <w:t>(</w:t>
+      </w:r>
+      <w:r>
+        <w:rPr>
+          <w:highlight w:val="yellow"/>
+          <w:lang w:val="uk-UA"/>
+        </w:rPr>
+        <w:t xml:space="preserve">намаювати </w:t>
+      </w:r>
+      <w:r>
+        <w:rPr>
+          <w:highlight w:val="yellow"/>
+          <w:lang w:val="uk-UA"/>
+        </w:rPr>
+        <w:t>ER-діаграмм</w:t>
+      </w:r>
+      <w:r>
+        <w:rPr>
+          <w:highlight w:val="yellow"/>
+          <w:lang w:val="uk-UA"/>
+        </w:rPr>
+        <w:t>у</w:t>
+      </w:r>
+      <w:r>
+        <w:rPr>
+          <w:highlight w:val="yellow"/>
+          <w:lang w:val="uk-UA"/>
+        </w:rPr>
+        <w:t>?</w:t>
+      </w:r>
+    </w:p>
+    <w:p>
+      <w:pPr>
+        <w:ind w:firstLine="708"/>
+        <w:rPr>
+          <w:highlight w:val="yellow"/>
+          <w:lang w:val="uk-UA"/>
+        </w:rPr>
+      </w:pPr>
+      <w:r>
+        <w:rPr>
+          <w:highlight w:val="yellow"/>
+          <w:lang w:val="uk-UA"/>
+        </w:rPr>
+        <w:t xml:space="preserve">Т.1 </w:t>
+      </w:r>
+      <w:r>
+        <w:rPr>
+          <w:highlight w:val="yellow"/>
+          <w:lang w:val="uk-UA"/>
+        </w:rPr>
+        <w:t>Таблиця станів</w:t>
+      </w:r>
+      <w:r>
+        <w:rPr>
+          <w:highlight w:val="yellow"/>
+          <w:lang w:val="uk-UA"/>
+        </w:rPr>
+        <w:t xml:space="preserve"> </w:t>
+      </w:r>
+      <w:r>
+        <w:rPr>
+          <w:highlight w:val="yellow"/>
+          <w:lang w:val="uk-UA"/>
+        </w:rPr>
+        <w:t>(</w:t>
+      </w:r>
+      <w:r>
+        <w:rPr>
+          <w:highlight w:val="yellow"/>
+          <w:lang w:val="uk-UA"/>
+        </w:rPr>
+        <w:t>ключ,</w:t>
+      </w:r>
+      <w:r>
+        <w:rPr>
+          <w:highlight w:val="yellow"/>
+          <w:lang w:val="uk-UA"/>
+        </w:rPr>
+        <w:t xml:space="preserve"> </w:t>
+      </w:r>
+      <w:r>
+        <w:rPr>
+          <w:highlight w:val="yellow"/>
+          <w:lang w:val="uk-UA"/>
+        </w:rPr>
+        <w:t>назва</w:t>
+      </w:r>
+      <w:r>
+        <w:rPr>
+          <w:highlight w:val="yellow"/>
+          <w:lang w:val="uk-UA"/>
+        </w:rPr>
+        <w:t>)</w:t>
+      </w:r>
+    </w:p>
+    <w:p>
+      <w:pPr>
+        <w:ind w:firstLine="708"/>
+        <w:rPr>
+          <w:highlight w:val="yellow"/>
+          <w:lang w:val="uk-UA"/>
+        </w:rPr>
+      </w:pPr>
+      <w:r>
+        <w:rPr>
+          <w:highlight w:val="yellow"/>
+          <w:lang w:val="uk-UA"/>
+        </w:rPr>
+        <w:t xml:space="preserve">Т.2 </w:t>
+      </w:r>
+      <w:r>
+        <w:rPr>
+          <w:highlight w:val="yellow"/>
+          <w:lang w:val="uk-UA"/>
+        </w:rPr>
+        <w:t>Таблиця дисциплін</w:t>
+      </w:r>
+      <w:r>
+        <w:rPr>
+          <w:highlight w:val="yellow"/>
+          <w:lang w:val="uk-UA"/>
+        </w:rPr>
+        <w:t xml:space="preserve"> </w:t>
+      </w:r>
+      <w:r>
+        <w:rPr>
+          <w:highlight w:val="yellow"/>
+          <w:lang w:val="uk-UA"/>
+        </w:rPr>
+        <w:t>(ключ,</w:t>
+      </w:r>
+      <w:r>
+        <w:rPr>
+          <w:highlight w:val="yellow"/>
+          <w:lang w:val="uk-UA"/>
+        </w:rPr>
+        <w:t xml:space="preserve"> </w:t>
+      </w:r>
+      <w:bookmarkStart w:id="37" w:name="_GoBack"/>
       <w:bookmarkEnd w:id="37"/>
+      <w:r>
+        <w:rPr>
+          <w:highlight w:val="yellow"/>
+          <w:lang w:val="uk-UA"/>
+        </w:rPr>
+        <w:t>значення)</w:t>
+      </w:r>
     </w:p>
     <w:p>
       <w:pPr>
@@ -8967,27 +9127,143 @@
           <w:highlight w:val="yellow"/>
           <w:lang w:val="uk-UA"/>
         </w:rPr>
-        <w:t>(</w:t>
+        <w:t xml:space="preserve">Т.3 </w:t>
       </w:r>
       <w:r>
         <w:rPr>
           <w:highlight w:val="yellow"/>
           <w:lang w:val="uk-UA"/>
         </w:rPr>
-        <w:t xml:space="preserve">намаювати </w:t>
+        <w:t>Таблиця номерів</w:t>
       </w:r>
       <w:r>
         <w:rPr>
           <w:highlight w:val="yellow"/>
           <w:lang w:val="uk-UA"/>
         </w:rPr>
-        <w:t>ER-діаграмм</w:t>
+        <w:t xml:space="preserve"> (ключ,</w:t>
       </w:r>
       <w:r>
         <w:rPr>
           <w:highlight w:val="yellow"/>
           <w:lang w:val="uk-UA"/>
         </w:rPr>
+        <w:t xml:space="preserve"> </w:t>
+      </w:r>
+      <w:r>
+        <w:rPr>
+          <w:highlight w:val="yellow"/>
+          <w:lang w:val="uk-UA"/>
+        </w:rPr>
+        <w:t>значення)</w:t>
+      </w:r>
+    </w:p>
+    <w:p>
+      <w:pPr>
+        <w:ind w:firstLine="708"/>
+        <w:rPr>
+          <w:highlight w:val="yellow"/>
+          <w:lang w:val="uk-UA"/>
+        </w:rPr>
+      </w:pPr>
+      <w:r>
+        <w:rPr>
+          <w:highlight w:val="yellow"/>
+          <w:lang w:val="uk-UA"/>
+        </w:rPr>
+        <w:t xml:space="preserve">Т.4 </w:t>
+      </w:r>
+      <w:r>
+        <w:rPr>
+          <w:highlight w:val="yellow"/>
+          <w:lang w:val="uk-UA"/>
+        </w:rPr>
+        <w:t>Таблиця текстової інформації (</w:t>
+      </w:r>
+      <w:r>
+        <w:rPr>
+          <w:highlight w:val="yellow"/>
+          <w:lang w:val="uk-UA"/>
+        </w:rPr>
+        <w:t xml:space="preserve">в ній зберігаються: </w:t>
+      </w:r>
+      <w:r>
+        <w:rPr>
+          <w:highlight w:val="yellow"/>
+          <w:lang w:val="uk-UA"/>
+        </w:rPr>
+        <w:t>короткий опис, завдання, вимоги до здачі</w:t>
+      </w:r>
+      <w:r>
+        <w:rPr>
+          <w:highlight w:val="yellow"/>
+          <w:lang w:val="uk-UA"/>
+        </w:rPr>
+        <w:t xml:space="preserve"> та може зберігатися системна інформація у вигляді (ключ</w:t>
+      </w:r>
+      <w:r>
+        <w:rPr>
+          <w:highlight w:val="yellow"/>
+          <w:lang w:val="uk-UA"/>
+        </w:rPr>
+        <w:t>, назва</w:t>
+      </w:r>
+      <w:r>
+        <w:rPr>
+          <w:highlight w:val="yellow"/>
+          <w:lang w:val="uk-UA"/>
+        </w:rPr>
+        <w:t>, текст)</w:t>
+      </w:r>
+      <w:r>
+        <w:rPr>
+          <w:highlight w:val="yellow"/>
+          <w:lang w:val="uk-UA"/>
+        </w:rPr>
+        <w:t>)</w:t>
+      </w:r>
+    </w:p>
+    <w:p>
+      <w:pPr>
+        <w:ind w:firstLine="708"/>
+        <w:rPr>
+          <w:highlight w:val="yellow"/>
+          <w:lang w:val="uk-UA"/>
+        </w:rPr>
+      </w:pPr>
+      <w:r>
+        <w:rPr>
+          <w:highlight w:val="yellow"/>
+          <w:lang w:val="uk-UA"/>
+        </w:rPr>
+        <w:t xml:space="preserve">Т.5 </w:t>
+      </w:r>
+      <w:r>
+        <w:rPr>
+          <w:highlight w:val="yellow"/>
+          <w:lang w:val="uk-UA"/>
+        </w:rPr>
+        <w:t xml:space="preserve">Таблиця проміжних нагадувань (Дата та час, </w:t>
+      </w:r>
+      <w:r>
+        <w:rPr>
+          <w:highlight w:val="yellow"/>
+          <w:lang w:val="uk-UA"/>
+        </w:rPr>
+        <w:t>ключ</w:t>
+      </w:r>
+      <w:r>
+        <w:rPr>
+          <w:highlight w:val="yellow"/>
+          <w:lang w:val="uk-UA"/>
+        </w:rPr>
+        <w:t xml:space="preserve"> опис</w:t>
+      </w:r>
+      <w:r>
+        <w:rPr>
+          <w:highlight w:val="yellow"/>
+          <w:lang w:val="uk-UA"/>
+        </w:rPr>
         <w:t>у</w:t>
       </w:r>
       <w:r>
@@ -8995,7 +9271,35 @@
           <w:highlight w:val="yellow"/>
           <w:lang w:val="uk-UA"/>
         </w:rPr>
-        <w:t>?</w:t>
+        <w:t>(Т.4), ключ</w:t>
+      </w:r>
+      <w:r>
+        <w:rPr>
+          <w:highlight w:val="yellow"/>
+          <w:lang w:val="uk-UA"/>
+        </w:rPr>
+        <w:t xml:space="preserve"> лабораторної роботи(</w:t>
+      </w:r>
+      <w:r>
+        <w:rPr>
+          <w:highlight w:val="yellow"/>
+          <w:lang w:val="uk-UA"/>
+        </w:rPr>
+        <w:t>Т.6</w:t>
+      </w:r>
+      <w:r>
+        <w:rPr>
+          <w:highlight w:val="yellow"/>
+          <w:lang w:val="uk-UA"/>
+        </w:rPr>
+        <w:t>)</w:t>
+      </w:r>
+      <w:r>
+        <w:rPr>
+          <w:highlight w:val="yellow"/>
+          <w:lang w:val="uk-UA"/>
+        </w:rPr>
+        <w:t>)</w:t>
       </w:r>
     </w:p>
     <w:p>
@@ -9011,185 +9315,54 @@
           <w:highlight w:val="yellow"/>
           <w:lang w:val="uk-UA"/>
         </w:rPr>
-        <w:t xml:space="preserve">Т.1 </w:t>
+        <w:t>Т.6</w:t>
       </w:r>
       <w:r>
         <w:rPr>
           <w:highlight w:val="yellow"/>
           <w:lang w:val="uk-UA"/>
         </w:rPr>
-        <w:t>Таблиця станів</w:t>
+        <w:t xml:space="preserve"> Таблиця лабораторних робіт (</w:t>
+      </w:r>
+      <w:r>
+        <w:rPr>
+          <w:highlight w:val="yellow"/>
+          <w:lang w:val="uk-UA"/>
+        </w:rPr>
+        <w:t xml:space="preserve">ключ, </w:t>
+      </w:r>
+      <w:r>
+        <w:rPr>
+          <w:highlight w:val="yellow"/>
+          <w:lang w:val="uk-UA"/>
+        </w:rPr>
+        <w:t xml:space="preserve">ключ дисципліни (Т.2), ключ номеру (Т.3), Дата та час здачі, ключ стану(Т.1), ключ короткого опису (Т.4), ключ </w:t>
+      </w:r>
+      <w:r>
+        <w:rPr>
+          <w:highlight w:val="yellow"/>
+          <w:lang w:val="uk-UA"/>
+        </w:rPr>
+        <w:t>завдання(Т.4), ключ вимог(Т.4))</w:t>
       </w:r>
     </w:p>
     <w:p>
       <w:pPr>
         <w:ind w:firstLine="708"/>
         <w:rPr>
+          <w:lang w:val="uk-UA"/>
+        </w:rPr>
+      </w:pPr>
+      <w:r>
+        <w:rPr>
           <w:highlight w:val="yellow"/>
           <w:lang w:val="uk-UA"/>
         </w:rPr>
-      </w:pPr>
-      <w:r>
-        <w:rPr>
-          <w:highlight w:val="yellow"/>
-          <w:lang w:val="uk-UA"/>
-        </w:rPr>
-        <w:t xml:space="preserve">Т.2 </w:t>
-      </w:r>
-      <w:r>
-        <w:rPr>
-          <w:highlight w:val="yellow"/>
-          <w:lang w:val="uk-UA"/>
-        </w:rPr>
-        <w:t>Таблиця дисциплін</w:t>
-      </w:r>
-    </w:p>
-    <w:p>
-      <w:pPr>
-        <w:ind w:firstLine="708"/>
-        <w:rPr>
-          <w:highlight w:val="yellow"/>
-          <w:lang w:val="uk-UA"/>
-        </w:rPr>
-      </w:pPr>
-      <w:r>
-        <w:rPr>
-          <w:highlight w:val="yellow"/>
-          <w:lang w:val="uk-UA"/>
-        </w:rPr>
-        <w:t xml:space="preserve">Т.3 </w:t>
-      </w:r>
-      <w:r>
-        <w:rPr>
-          <w:highlight w:val="yellow"/>
-          <w:lang w:val="uk-UA"/>
-        </w:rPr>
-        <w:t>Таблиця номерів</w:t>
-      </w:r>
-    </w:p>
-    <w:p>
-      <w:pPr>
-        <w:ind w:firstLine="708"/>
-        <w:rPr>
-          <w:highlight w:val="yellow"/>
-          <w:lang w:val="uk-UA"/>
-        </w:rPr>
-      </w:pPr>
-      <w:r>
-        <w:rPr>
-          <w:highlight w:val="yellow"/>
-          <w:lang w:val="uk-UA"/>
-        </w:rPr>
-        <w:t xml:space="preserve">Т.4 </w:t>
-      </w:r>
-      <w:r>
-        <w:rPr>
-          <w:highlight w:val="yellow"/>
-          <w:lang w:val="uk-UA"/>
-        </w:rPr>
-        <w:t>Таблиця текстової інформації (</w:t>
-      </w:r>
-      <w:r>
-        <w:rPr>
-          <w:highlight w:val="yellow"/>
-          <w:lang w:val="uk-UA"/>
-        </w:rPr>
-        <w:t xml:space="preserve">в ній зберігаються: </w:t>
-      </w:r>
-      <w:r>
-        <w:rPr>
-          <w:highlight w:val="yellow"/>
-          <w:lang w:val="uk-UA"/>
-        </w:rPr>
-        <w:t>короткий опис, завдання, вимоги до здачі</w:t>
-      </w:r>
-      <w:r>
-        <w:rPr>
-          <w:highlight w:val="yellow"/>
-          <w:lang w:val="uk-UA"/>
-        </w:rPr>
-        <w:t xml:space="preserve"> та може зберігатися системна інформація у вигляді (ключ, текст)</w:t>
-      </w:r>
-      <w:r>
-        <w:rPr>
-          <w:highlight w:val="yellow"/>
-          <w:lang w:val="uk-UA"/>
-        </w:rPr>
         <w:t>)</w:t>
       </w:r>
     </w:p>
     <w:p>
       <w:pPr>
-        <w:ind w:firstLine="708"/>
-        <w:rPr>
-          <w:highlight w:val="yellow"/>
-          <w:lang w:val="uk-UA"/>
-        </w:rPr>
-      </w:pPr>
-      <w:r>
-        <w:rPr>
-          <w:highlight w:val="yellow"/>
-          <w:lang w:val="uk-UA"/>
-        </w:rPr>
-        <w:t xml:space="preserve">Т.5 </w:t>
-      </w:r>
-      <w:r>
-        <w:rPr>
-          <w:highlight w:val="yellow"/>
-          <w:lang w:val="uk-UA"/>
-        </w:rPr>
-        <w:t>Таблиця проміжних нагадувань (Дата та час, короткий опис)</w:t>
-      </w:r>
-    </w:p>
-    <w:p>
-      <w:pPr>
-        <w:ind w:firstLine="708"/>
-        <w:rPr>
-          <w:highlight w:val="yellow"/>
-          <w:lang w:val="uk-UA"/>
-        </w:rPr>
-      </w:pPr>
-      <w:r>
-        <w:rPr>
-          <w:highlight w:val="yellow"/>
-          <w:lang w:val="uk-UA"/>
-        </w:rPr>
-        <w:t>Т.6 Таблиця зв’язків між лабораторною роботою та проміжними нагадуваннями (ключ, ключ проміжного нагадування (Т.5))</w:t>
-      </w:r>
-    </w:p>
-    <w:p>
-      <w:pPr>
-        <w:ind w:firstLine="708"/>
-        <w:rPr>
-          <w:highlight w:val="yellow"/>
-          <w:lang w:val="uk-UA"/>
-        </w:rPr>
-      </w:pPr>
-      <w:r>
-        <w:rPr>
-          <w:highlight w:val="yellow"/>
-          <w:lang w:val="uk-UA"/>
-        </w:rPr>
-        <w:t xml:space="preserve">Т.7 Таблиця лабораторних робіт (ключ дисципліни (Т.2), ключ номеру (Т.3), Дата та час здачі, ключ стану(Т.1), ключ таблиці зв’язків з проміжними нагадуваннями (Т.6), ключ короткого опису (Т.4), ключ завдання(Т.4), ключ вимог(Т.4)) </w:t>
-      </w:r>
-    </w:p>
-    <w:p>
-      <w:pPr>
-        <w:ind w:firstLine="708"/>
-        <w:rPr>
-          <w:lang w:val="uk-UA"/>
-        </w:rPr>
-      </w:pPr>
-      <w:r>
-        <w:rPr>
-          <w:highlight w:val="yellow"/>
-          <w:lang w:val="uk-UA"/>
-        </w:rPr>
-        <w:t>)</w:t>
-      </w:r>
-    </w:p>
-    <w:p>
-      <w:pPr>
         <w:pStyle w:val="3"/>
         <w:rPr>
           <w:lang w:val="uk-UA"/>
@@ -9249,22 +9422,16 @@
         <w:rPr>
           <w:lang w:val="uk-UA"/>
         </w:rPr>
-        <w:t xml:space="preserve">Користувач має мати можливість фільтрувати відображення лабораторних робіт за співпадінням номеру, що був введений у спеціальне поле для фільтрації, та між номерами лабораторних робіт, що зберігаються </w:t>
-      </w:r>
-      <w:r>
-        <w:rPr>
-          <w:lang w:val="uk-UA"/>
-        </w:rPr>
+        <w:t>Користувач має мати можливість фільтрувати відображення лабораторних робіт за співпадінням номеру, що був введений у спеціальне поле для фільтрації, та між номерами лабораторних робіт, що зберігаються у БД, чи за введеним діапазоном (запис у вигляді початковий номер - кінцевий), переліком (номер1, номер2, номер3).</w:t>
+      </w:r>
+    </w:p>
+    <w:p>
+      <w:pPr>
+        <w:pStyle w:val="4"/>
+      </w:pPr>
+      <w:bookmarkStart w:id="41" w:name="_Toc532749857"/>
+      <w:r>
         <w:lastRenderedPageBreak/>
-        <w:t>у БД, чи за введеним діапазоном (запис у вигляді початковий номер - кінцевий), переліком (номер1, номер2, номер3).</w:t>
-      </w:r>
-    </w:p>
-    <w:p>
-      <w:pPr>
-        <w:pStyle w:val="4"/>
-      </w:pPr>
-      <w:bookmarkStart w:id="41" w:name="_Toc532749857"/>
-      <w:r>
         <w:t xml:space="preserve">Фільтрація за </w:t>
       </w:r>
       <w:r>

</xml_diff>